<commit_message>
added insight to the problem
</commit_message>
<xml_diff>
--- a/problem solving/Ibarra_Vanessa_problemsolving.docx
+++ b/problem solving/Ibarra_Vanessa_problemsolving.docx
@@ -3,8 +3,15 @@
 <w:document xmlns:wpc="http://schemas.microsoft.com/office/word/2010/wordprocessingCanvas" xmlns:mo="http://schemas.microsoft.com/office/mac/office/2008/main" xmlns:mc="http://schemas.openxmlformats.org/markup-compatibility/2006" xmlns:mv="urn:schemas-microsoft-com:mac:vml" xmlns:o="urn:schemas-microsoft-com:office:office" xmlns:r="http://schemas.openxmlformats.org/officeDocument/2006/relationships" xmlns:m="http://schemas.openxmlformats.org/officeDocument/2006/math" xmlns:v="urn:schemas-microsoft-com:vml" xmlns:wp14="http://schemas.microsoft.com/office/word/2010/wordprocessingDrawing" xmlns:wp="http://schemas.openxmlformats.org/drawingml/2006/wordprocessingDrawing" xmlns:w10="urn:schemas-microsoft-com:office:word" xmlns:w="http://schemas.openxmlformats.org/wordprocessingml/2006/main" xmlns:w14="http://schemas.microsoft.com/office/word/2010/wordml" xmlns:wpg="http://schemas.microsoft.com/office/word/2010/wordprocessingGroup" xmlns:wpi="http://schemas.microsoft.com/office/word/2010/wordprocessingInk" xmlns:wne="http://schemas.microsoft.com/office/word/2006/wordml" xmlns:wps="http://schemas.microsoft.com/office/word/2010/wordprocessingShape" mc:Ignorable="w14 wp14">
   <w:body>
     <w:p>
+      <w:pPr>
+        <w:pStyle w:val="ListParagraph"/>
+        <w:numPr>
+          <w:ilvl w:val="0"/>
+          <w:numId w:val="1"/>
+        </w:numPr>
+      </w:pPr>
       <w:r>
-        <w:t xml:space="preserve">1. </w:t>
+        <w:t xml:space="preserve">A. </w:t>
       </w:r>
       <w:proofErr w:type="gramStart"/>
       <w:r>
@@ -14,11 +21,19 @@
       <w:r>
         <w:t xml:space="preserve"> man needs to get across a river on a boat. He has 3 things with him but the boat only fits himself and one other thing. What should he leave behind? What order should he take items?</w:t>
       </w:r>
+    </w:p>
+    <w:p>
+      <w:pPr>
+        <w:pStyle w:val="ListParagraph"/>
+      </w:pPr>
+      <w:r>
+        <w:t>B.  I have never heard of a cat eating seeds</w:t>
+      </w:r>
       <w:bookmarkStart w:id="0" w:name="_GoBack"/>
       <w:bookmarkEnd w:id="0"/>
     </w:p>
     <w:sectPr>
-      <w:headerReference w:type="default" r:id="rId7"/>
+      <w:headerReference w:type="default" r:id="rId8"/>
       <w:pgSz w:w="12240" w:h="15840"/>
       <w:pgMar w:top="1440" w:right="1800" w:bottom="1440" w:left="1800" w:header="720" w:footer="720" w:gutter="0"/>
       <w:cols w:space="720"/>
@@ -106,6 +121,103 @@
     </w:pPr>
   </w:p>
 </w:hdr>
+</file>
+
+<file path=word/numbering.xml><?xml version="1.0" encoding="utf-8"?>
+<w:numbering xmlns:wpc="http://schemas.microsoft.com/office/word/2010/wordprocessingCanvas" xmlns:mo="http://schemas.microsoft.com/office/mac/office/2008/main" xmlns:mc="http://schemas.openxmlformats.org/markup-compatibility/2006" xmlns:mv="urn:schemas-microsoft-com:mac:vml" xmlns:o="urn:schemas-microsoft-com:office:office" xmlns:r="http://schemas.openxmlformats.org/officeDocument/2006/relationships" xmlns:m="http://schemas.openxmlformats.org/officeDocument/2006/math" xmlns:v="urn:schemas-microsoft-com:vml" xmlns:wp14="http://schemas.microsoft.com/office/word/2010/wordprocessingDrawing" xmlns:wp="http://schemas.openxmlformats.org/drawingml/2006/wordprocessingDrawing" xmlns:w10="urn:schemas-microsoft-com:office:word" xmlns:w="http://schemas.openxmlformats.org/wordprocessingml/2006/main" xmlns:w14="http://schemas.microsoft.com/office/word/2010/wordml" xmlns:wpg="http://schemas.microsoft.com/office/word/2010/wordprocessingGroup" xmlns:wpi="http://schemas.microsoft.com/office/word/2010/wordprocessingInk" xmlns:wne="http://schemas.microsoft.com/office/word/2006/wordml" xmlns:wps="http://schemas.microsoft.com/office/word/2010/wordprocessingShape" mc:Ignorable="w14 wp14">
+  <w:abstractNum w:abstractNumId="0">
+    <w:nsid w:val="42BD215F"/>
+    <w:multiLevelType w:val="hybridMultilevel"/>
+    <w:tmpl w:val="DD8E0C88"/>
+    <w:lvl w:ilvl="0" w:tplc="0409000F">
+      <w:start w:val="1"/>
+      <w:numFmt w:val="decimal"/>
+      <w:lvlText w:val="%1."/>
+      <w:lvlJc w:val="left"/>
+      <w:pPr>
+        <w:ind w:left="720" w:hanging="360"/>
+      </w:pPr>
+      <w:rPr>
+        <w:rFonts w:hint="default"/>
+      </w:rPr>
+    </w:lvl>
+    <w:lvl w:ilvl="1" w:tplc="04090019" w:tentative="1">
+      <w:start w:val="1"/>
+      <w:numFmt w:val="lowerLetter"/>
+      <w:lvlText w:val="%2."/>
+      <w:lvlJc w:val="left"/>
+      <w:pPr>
+        <w:ind w:left="1440" w:hanging="360"/>
+      </w:pPr>
+    </w:lvl>
+    <w:lvl w:ilvl="2" w:tplc="0409001B" w:tentative="1">
+      <w:start w:val="1"/>
+      <w:numFmt w:val="lowerRoman"/>
+      <w:lvlText w:val="%3."/>
+      <w:lvlJc w:val="right"/>
+      <w:pPr>
+        <w:ind w:left="2160" w:hanging="180"/>
+      </w:pPr>
+    </w:lvl>
+    <w:lvl w:ilvl="3" w:tplc="0409000F" w:tentative="1">
+      <w:start w:val="1"/>
+      <w:numFmt w:val="decimal"/>
+      <w:lvlText w:val="%4."/>
+      <w:lvlJc w:val="left"/>
+      <w:pPr>
+        <w:ind w:left="2880" w:hanging="360"/>
+      </w:pPr>
+    </w:lvl>
+    <w:lvl w:ilvl="4" w:tplc="04090019" w:tentative="1">
+      <w:start w:val="1"/>
+      <w:numFmt w:val="lowerLetter"/>
+      <w:lvlText w:val="%5."/>
+      <w:lvlJc w:val="left"/>
+      <w:pPr>
+        <w:ind w:left="3600" w:hanging="360"/>
+      </w:pPr>
+    </w:lvl>
+    <w:lvl w:ilvl="5" w:tplc="0409001B" w:tentative="1">
+      <w:start w:val="1"/>
+      <w:numFmt w:val="lowerRoman"/>
+      <w:lvlText w:val="%6."/>
+      <w:lvlJc w:val="right"/>
+      <w:pPr>
+        <w:ind w:left="4320" w:hanging="180"/>
+      </w:pPr>
+    </w:lvl>
+    <w:lvl w:ilvl="6" w:tplc="0409000F" w:tentative="1">
+      <w:start w:val="1"/>
+      <w:numFmt w:val="decimal"/>
+      <w:lvlText w:val="%7."/>
+      <w:lvlJc w:val="left"/>
+      <w:pPr>
+        <w:ind w:left="5040" w:hanging="360"/>
+      </w:pPr>
+    </w:lvl>
+    <w:lvl w:ilvl="7" w:tplc="04090019" w:tentative="1">
+      <w:start w:val="1"/>
+      <w:numFmt w:val="lowerLetter"/>
+      <w:lvlText w:val="%8."/>
+      <w:lvlJc w:val="left"/>
+      <w:pPr>
+        <w:ind w:left="5760" w:hanging="360"/>
+      </w:pPr>
+    </w:lvl>
+    <w:lvl w:ilvl="8" w:tplc="0409001B" w:tentative="1">
+      <w:start w:val="1"/>
+      <w:numFmt w:val="lowerRoman"/>
+      <w:lvlText w:val="%9."/>
+      <w:lvlJc w:val="right"/>
+      <w:pPr>
+        <w:ind w:left="6480" w:hanging="180"/>
+      </w:pPr>
+    </w:lvl>
+  </w:abstractNum>
+  <w:num w:numId="1">
+    <w:abstractNumId w:val="0"/>
+  </w:num>
+</w:numbering>
 </file>
 
 <file path=word/styles.xml><?xml version="1.0" encoding="utf-8"?>
@@ -332,6 +444,17 @@
     <w:link w:val="Footer"/>
     <w:uiPriority w:val="99"/>
     <w:rsid w:val="00AC1303"/>
+  </w:style>
+  <w:style w:type="paragraph" w:styleId="ListParagraph">
+    <w:name w:val="List Paragraph"/>
+    <w:basedOn w:val="Normal"/>
+    <w:uiPriority w:val="34"/>
+    <w:qFormat/>
+    <w:rsid w:val="00DE0F90"/>
+    <w:pPr>
+      <w:ind w:left="720"/>
+      <w:contextualSpacing/>
+    </w:pPr>
   </w:style>
 </w:styles>
 </file>
@@ -560,6 +683,17 @@
     <w:link w:val="Footer"/>
     <w:uiPriority w:val="99"/>
     <w:rsid w:val="00AC1303"/>
+  </w:style>
+  <w:style w:type="paragraph" w:styleId="ListParagraph">
+    <w:name w:val="List Paragraph"/>
+    <w:basedOn w:val="Normal"/>
+    <w:uiPriority w:val="34"/>
+    <w:qFormat/>
+    <w:rsid w:val="00DE0F90"/>
+    <w:pPr>
+      <w:ind w:left="720"/>
+      <w:contextualSpacing/>
+    </w:pPr>
   </w:style>
 </w:styles>
 </file>

</xml_diff>

<commit_message>
added subcategories for goal
</commit_message>
<xml_diff>
--- a/problem solving/Ibarra_Vanessa_problemsolving.docx
+++ b/problem solving/Ibarra_Vanessa_problemsolving.docx
@@ -36,6 +36,71 @@
       </w:pPr>
       <w:r>
         <w:t>C. The goal is to get the man and all his things across the river, intact.</w:t>
+      </w:r>
+    </w:p>
+    <w:p>
+      <w:pPr>
+        <w:pStyle w:val="ListParagraph"/>
+      </w:pPr>
+    </w:p>
+    <w:p>
+      <w:pPr>
+        <w:pStyle w:val="ListParagraph"/>
+        <w:numPr>
+          <w:ilvl w:val="0"/>
+          <w:numId w:val="1"/>
+        </w:numPr>
+      </w:pPr>
+      <w:r>
+        <w:t>A. The sub goals are to figure out which combination works best.</w:t>
+      </w:r>
+    </w:p>
+    <w:p>
+      <w:pPr>
+        <w:pStyle w:val="ListParagraph"/>
+      </w:pPr>
+      <w:r>
+        <w:t xml:space="preserve">a. </w:t>
+      </w:r>
+      <w:proofErr w:type="gramStart"/>
+      <w:r>
+        <w:t>cat</w:t>
+      </w:r>
+      <w:proofErr w:type="gramEnd"/>
+      <w:r>
+        <w:t xml:space="preserve"> and seed?</w:t>
+      </w:r>
+    </w:p>
+    <w:p>
+      <w:pPr>
+        <w:pStyle w:val="ListParagraph"/>
+      </w:pPr>
+      <w:r>
+        <w:t xml:space="preserve">b. </w:t>
+      </w:r>
+      <w:proofErr w:type="gramStart"/>
+      <w:r>
+        <w:t>cat</w:t>
+      </w:r>
+      <w:proofErr w:type="gramEnd"/>
+      <w:r>
+        <w:t xml:space="preserve"> and bird?</w:t>
+      </w:r>
+    </w:p>
+    <w:p>
+      <w:pPr>
+        <w:pStyle w:val="ListParagraph"/>
+      </w:pPr>
+      <w:r>
+        <w:t xml:space="preserve">c. </w:t>
+      </w:r>
+      <w:proofErr w:type="gramStart"/>
+      <w:r>
+        <w:t>bird</w:t>
+      </w:r>
+      <w:proofErr w:type="gramEnd"/>
+      <w:r>
+        <w:t xml:space="preserve"> and seed? </w:t>
       </w:r>
       <w:bookmarkStart w:id="0" w:name="_GoBack"/>
       <w:bookmarkEnd w:id="0"/>

</xml_diff>

<commit_message>
added constraints to sub goals
</commit_message>
<xml_diff>
--- a/problem solving/Ibarra_Vanessa_problemsolving.docx
+++ b/problem solving/Ibarra_Vanessa_problemsolving.docx
@@ -62,48 +62,50 @@
       <w:r>
         <w:t xml:space="preserve">a. </w:t>
       </w:r>
-      <w:proofErr w:type="gramStart"/>
-      <w:r>
-        <w:t>cat</w:t>
-      </w:r>
-      <w:proofErr w:type="gramEnd"/>
-      <w:r>
-        <w:t xml:space="preserve"> and seed?</w:t>
-      </w:r>
-    </w:p>
-    <w:p>
-      <w:pPr>
-        <w:pStyle w:val="ListParagraph"/>
-      </w:pPr>
-      <w:r>
-        <w:t xml:space="preserve">b. </w:t>
-      </w:r>
-      <w:proofErr w:type="gramStart"/>
-      <w:r>
-        <w:t>cat</w:t>
-      </w:r>
-      <w:proofErr w:type="gramEnd"/>
-      <w:r>
-        <w:t xml:space="preserve"> and bird?</w:t>
-      </w:r>
-    </w:p>
-    <w:p>
-      <w:pPr>
-        <w:pStyle w:val="ListParagraph"/>
-      </w:pPr>
-      <w:r>
-        <w:t xml:space="preserve">c. </w:t>
-      </w:r>
-      <w:proofErr w:type="gramStart"/>
-      <w:r>
-        <w:t>bird</w:t>
-      </w:r>
-      <w:proofErr w:type="gramEnd"/>
-      <w:r>
-        <w:t xml:space="preserve"> and seed? </w:t>
-      </w:r>
       <w:bookmarkStart w:id="0" w:name="_GoBack"/>
       <w:bookmarkEnd w:id="0"/>
+      <w:r>
+        <w:t>Cat</w:t>
+      </w:r>
+      <w:r>
+        <w:t xml:space="preserve"> and seed?</w:t>
+      </w:r>
+    </w:p>
+    <w:p>
+      <w:pPr>
+        <w:pStyle w:val="ListParagraph"/>
+      </w:pPr>
+      <w:r>
+        <w:t xml:space="preserve">b. </w:t>
+      </w:r>
+      <w:r>
+        <w:t>Cat</w:t>
+      </w:r>
+      <w:r>
+        <w:t xml:space="preserve"> and bird?</w:t>
+      </w:r>
+    </w:p>
+    <w:p>
+      <w:pPr>
+        <w:pStyle w:val="ListParagraph"/>
+      </w:pPr>
+      <w:r>
+        <w:t xml:space="preserve">c. </w:t>
+      </w:r>
+      <w:r>
+        <w:t>Bird</w:t>
+      </w:r>
+      <w:r>
+        <w:t xml:space="preserve"> and seed? </w:t>
+      </w:r>
+    </w:p>
+    <w:p>
+      <w:pPr>
+        <w:pStyle w:val="ListParagraph"/>
+      </w:pPr>
+      <w:r>
+        <w:t>B. The constraints are that some combination of items will result in one pet eating the other or the seed.</w:t>
+      </w:r>
     </w:p>
     <w:sectPr>
       <w:headerReference w:type="default" r:id="rId8"/>

</xml_diff>

<commit_message>
added possible solutions to subgoals
</commit_message>
<xml_diff>
--- a/problem solving/Ibarra_Vanessa_problemsolving.docx
+++ b/problem solving/Ibarra_Vanessa_problemsolving.docx
@@ -62,50 +62,83 @@
       <w:r>
         <w:t xml:space="preserve">a. </w:t>
       </w:r>
+      <w:r>
+        <w:t>Cat</w:t>
+      </w:r>
+      <w:r>
+        <w:t xml:space="preserve"> and seed?</w:t>
+      </w:r>
+    </w:p>
+    <w:p>
+      <w:pPr>
+        <w:pStyle w:val="ListParagraph"/>
+      </w:pPr>
+      <w:r>
+        <w:t xml:space="preserve">b. </w:t>
+      </w:r>
+      <w:r>
+        <w:t>Cat</w:t>
+      </w:r>
+      <w:r>
+        <w:t xml:space="preserve"> and bird?</w:t>
+      </w:r>
+    </w:p>
+    <w:p>
+      <w:pPr>
+        <w:pStyle w:val="ListParagraph"/>
+      </w:pPr>
+      <w:r>
+        <w:t xml:space="preserve">c. </w:t>
+      </w:r>
+      <w:r>
+        <w:t>Bird</w:t>
+      </w:r>
+      <w:r>
+        <w:t xml:space="preserve"> and seed? </w:t>
+      </w:r>
+    </w:p>
+    <w:p>
+      <w:pPr>
+        <w:pStyle w:val="ListParagraph"/>
+      </w:pPr>
+      <w:r>
+        <w:t>B. The constraints are that some combination of items will result in one pet eating the other or the seed.</w:t>
+      </w:r>
+    </w:p>
+    <w:p>
+      <w:r>
+        <w:t xml:space="preserve">       3. A.</w:t>
+      </w:r>
+      <w:r>
+        <w:t xml:space="preserve"> </w:t>
+      </w:r>
+      <w:r>
+        <w:t>Cat and seed- seems like correct choice</w:t>
+      </w:r>
+    </w:p>
+    <w:p>
+      <w:r>
+        <w:t xml:space="preserve">                </w:t>
+      </w:r>
+      <w:r>
+        <w:t>Cat</w:t>
+      </w:r>
+      <w:r>
+        <w:t xml:space="preserve"> and bird- leave cat or bird in cage so cat doesn’t eat bird</w:t>
+      </w:r>
+    </w:p>
+    <w:p>
+      <w:r>
+        <w:t xml:space="preserve">                </w:t>
+      </w:r>
+      <w:r>
+        <w:t>Bird</w:t>
+      </w:r>
+      <w:r>
+        <w:t xml:space="preserve"> and seed- put bird in cage so bird doesn’t eat seed.</w:t>
+      </w:r>
       <w:bookmarkStart w:id="0" w:name="_GoBack"/>
       <w:bookmarkEnd w:id="0"/>
-      <w:r>
-        <w:t>Cat</w:t>
-      </w:r>
-      <w:r>
-        <w:t xml:space="preserve"> and seed?</w:t>
-      </w:r>
-    </w:p>
-    <w:p>
-      <w:pPr>
-        <w:pStyle w:val="ListParagraph"/>
-      </w:pPr>
-      <w:r>
-        <w:t xml:space="preserve">b. </w:t>
-      </w:r>
-      <w:r>
-        <w:t>Cat</w:t>
-      </w:r>
-      <w:r>
-        <w:t xml:space="preserve"> and bird?</w:t>
-      </w:r>
-    </w:p>
-    <w:p>
-      <w:pPr>
-        <w:pStyle w:val="ListParagraph"/>
-      </w:pPr>
-      <w:r>
-        <w:t xml:space="preserve">c. </w:t>
-      </w:r>
-      <w:r>
-        <w:t>Bird</w:t>
-      </w:r>
-      <w:r>
-        <w:t xml:space="preserve"> and seed? </w:t>
-      </w:r>
-    </w:p>
-    <w:p>
-      <w:pPr>
-        <w:pStyle w:val="ListParagraph"/>
-      </w:pPr>
-      <w:r>
-        <w:t>B. The constraints are that some combination of items will result in one pet eating the other or the seed.</w:t>
-      </w:r>
     </w:p>
     <w:sectPr>
       <w:headerReference w:type="default" r:id="rId8"/>

</xml_diff>

<commit_message>
added evaluation of solutions
</commit_message>
<xml_diff>
--- a/problem solving/Ibarra_Vanessa_problemsolving.docx
+++ b/problem solving/Ibarra_Vanessa_problemsolving.docx
@@ -137,8 +137,31 @@
       <w:r>
         <w:t xml:space="preserve"> and seed- put bird in cage so bird doesn’t eat seed.</w:t>
       </w:r>
+    </w:p>
+    <w:p>
+      <w:pPr>
+        <w:pStyle w:val="ListParagraph"/>
+        <w:numPr>
+          <w:ilvl w:val="0"/>
+          <w:numId w:val="1"/>
+        </w:numPr>
+      </w:pPr>
+      <w:r>
+        <w:t xml:space="preserve">A. </w:t>
+      </w:r>
       <w:bookmarkStart w:id="0" w:name="_GoBack"/>
       <w:bookmarkEnd w:id="0"/>
+      <w:r>
+        <w:t>Each solution does seem to meet the goals.</w:t>
+      </w:r>
+    </w:p>
+    <w:p>
+      <w:pPr>
+        <w:pStyle w:val="ListParagraph"/>
+      </w:pPr>
+      <w:r>
+        <w:t>B. Each solution is different for every case.</w:t>
+      </w:r>
     </w:p>
     <w:sectPr>
       <w:headerReference w:type="default" r:id="rId8"/>

</xml_diff>

<commit_message>
added explanation for solution
</commit_message>
<xml_diff>
--- a/problem solving/Ibarra_Vanessa_problemsolving.docx
+++ b/problem solving/Ibarra_Vanessa_problemsolving.docx
@@ -107,7 +107,10 @@
     </w:p>
     <w:p>
       <w:r>
-        <w:t xml:space="preserve">       3. A.</w:t>
+        <w:t xml:space="preserve">      </w:t>
+      </w:r>
+      <w:r>
+        <w:t>3. A.</w:t>
       </w:r>
       <w:r>
         <w:t xml:space="preserve"> </w:t>
@@ -139,29 +142,32 @@
       </w:r>
     </w:p>
     <w:p>
+      <w:r>
+        <w:t xml:space="preserve">      4. </w:t>
+      </w:r>
+      <w:r>
+        <w:t>A. Each solution does seem to meet the goals.</w:t>
+      </w:r>
+    </w:p>
+    <w:p>
       <w:pPr>
         <w:pStyle w:val="ListParagraph"/>
-        <w:numPr>
-          <w:ilvl w:val="0"/>
-          <w:numId w:val="1"/>
-        </w:numPr>
-      </w:pPr>
-      <w:r>
-        <w:t xml:space="preserve">A. </w:t>
+      </w:pPr>
+      <w:r>
+        <w:t>B. Each solution is different for every case.</w:t>
+      </w:r>
+    </w:p>
+    <w:p>
+      <w:r>
+        <w:t xml:space="preserve">      5. A. the solution I choose is to leave the cat and the seed on shore while the man      travels with the bird across the river.</w:t>
       </w:r>
       <w:bookmarkStart w:id="0" w:name="_GoBack"/>
       <w:bookmarkEnd w:id="0"/>
-      <w:r>
-        <w:t>Each solution does seem to meet the goals.</w:t>
-      </w:r>
     </w:p>
     <w:p>
       <w:pPr>
         <w:pStyle w:val="ListParagraph"/>
       </w:pPr>
-      <w:r>
-        <w:t>B. Each solution is different for every case.</w:t>
-      </w:r>
     </w:p>
     <w:sectPr>
       <w:headerReference w:type="default" r:id="rId8"/>
@@ -257,6 +263,95 @@
 <file path=word/numbering.xml><?xml version="1.0" encoding="utf-8"?>
 <w:numbering xmlns:wpc="http://schemas.microsoft.com/office/word/2010/wordprocessingCanvas" xmlns:mo="http://schemas.microsoft.com/office/mac/office/2008/main" xmlns:mc="http://schemas.openxmlformats.org/markup-compatibility/2006" xmlns:mv="urn:schemas-microsoft-com:mac:vml" xmlns:o="urn:schemas-microsoft-com:office:office" xmlns:r="http://schemas.openxmlformats.org/officeDocument/2006/relationships" xmlns:m="http://schemas.openxmlformats.org/officeDocument/2006/math" xmlns:v="urn:schemas-microsoft-com:vml" xmlns:wp14="http://schemas.microsoft.com/office/word/2010/wordprocessingDrawing" xmlns:wp="http://schemas.openxmlformats.org/drawingml/2006/wordprocessingDrawing" xmlns:w10="urn:schemas-microsoft-com:office:word" xmlns:w="http://schemas.openxmlformats.org/wordprocessingml/2006/main" xmlns:w14="http://schemas.microsoft.com/office/word/2010/wordml" xmlns:wpg="http://schemas.microsoft.com/office/word/2010/wordprocessingGroup" xmlns:wpi="http://schemas.microsoft.com/office/word/2010/wordprocessingInk" xmlns:wne="http://schemas.microsoft.com/office/word/2006/wordml" xmlns:wps="http://schemas.microsoft.com/office/word/2010/wordprocessingShape" mc:Ignorable="w14 wp14">
   <w:abstractNum w:abstractNumId="0">
+    <w:nsid w:val="07A036B7"/>
+    <w:multiLevelType w:val="hybridMultilevel"/>
+    <w:tmpl w:val="9130880A"/>
+    <w:lvl w:ilvl="0" w:tplc="0409000F">
+      <w:start w:val="4"/>
+      <w:numFmt w:val="decimal"/>
+      <w:lvlText w:val="%1."/>
+      <w:lvlJc w:val="left"/>
+      <w:pPr>
+        <w:ind w:left="720" w:hanging="360"/>
+      </w:pPr>
+      <w:rPr>
+        <w:rFonts w:hint="default"/>
+      </w:rPr>
+    </w:lvl>
+    <w:lvl w:ilvl="1" w:tplc="04090019" w:tentative="1">
+      <w:start w:val="1"/>
+      <w:numFmt w:val="lowerLetter"/>
+      <w:lvlText w:val="%2."/>
+      <w:lvlJc w:val="left"/>
+      <w:pPr>
+        <w:ind w:left="1440" w:hanging="360"/>
+      </w:pPr>
+    </w:lvl>
+    <w:lvl w:ilvl="2" w:tplc="0409001B" w:tentative="1">
+      <w:start w:val="1"/>
+      <w:numFmt w:val="lowerRoman"/>
+      <w:lvlText w:val="%3."/>
+      <w:lvlJc w:val="right"/>
+      <w:pPr>
+        <w:ind w:left="2160" w:hanging="180"/>
+      </w:pPr>
+    </w:lvl>
+    <w:lvl w:ilvl="3" w:tplc="0409000F" w:tentative="1">
+      <w:start w:val="1"/>
+      <w:numFmt w:val="decimal"/>
+      <w:lvlText w:val="%4."/>
+      <w:lvlJc w:val="left"/>
+      <w:pPr>
+        <w:ind w:left="2880" w:hanging="360"/>
+      </w:pPr>
+    </w:lvl>
+    <w:lvl w:ilvl="4" w:tplc="04090019" w:tentative="1">
+      <w:start w:val="1"/>
+      <w:numFmt w:val="lowerLetter"/>
+      <w:lvlText w:val="%5."/>
+      <w:lvlJc w:val="left"/>
+      <w:pPr>
+        <w:ind w:left="3600" w:hanging="360"/>
+      </w:pPr>
+    </w:lvl>
+    <w:lvl w:ilvl="5" w:tplc="0409001B" w:tentative="1">
+      <w:start w:val="1"/>
+      <w:numFmt w:val="lowerRoman"/>
+      <w:lvlText w:val="%6."/>
+      <w:lvlJc w:val="right"/>
+      <w:pPr>
+        <w:ind w:left="4320" w:hanging="180"/>
+      </w:pPr>
+    </w:lvl>
+    <w:lvl w:ilvl="6" w:tplc="0409000F" w:tentative="1">
+      <w:start w:val="1"/>
+      <w:numFmt w:val="decimal"/>
+      <w:lvlText w:val="%7."/>
+      <w:lvlJc w:val="left"/>
+      <w:pPr>
+        <w:ind w:left="5040" w:hanging="360"/>
+      </w:pPr>
+    </w:lvl>
+    <w:lvl w:ilvl="7" w:tplc="04090019" w:tentative="1">
+      <w:start w:val="1"/>
+      <w:numFmt w:val="lowerLetter"/>
+      <w:lvlText w:val="%8."/>
+      <w:lvlJc w:val="left"/>
+      <w:pPr>
+        <w:ind w:left="5760" w:hanging="360"/>
+      </w:pPr>
+    </w:lvl>
+    <w:lvl w:ilvl="8" w:tplc="0409001B" w:tentative="1">
+      <w:start w:val="1"/>
+      <w:numFmt w:val="lowerRoman"/>
+      <w:lvlText w:val="%9."/>
+      <w:lvlJc w:val="right"/>
+      <w:pPr>
+        <w:ind w:left="6480" w:hanging="180"/>
+      </w:pPr>
+    </w:lvl>
+  </w:abstractNum>
+  <w:abstractNum w:abstractNumId="1">
     <w:nsid w:val="42BD215F"/>
     <w:multiLevelType w:val="hybridMultilevel"/>
     <w:tmpl w:val="DD8E0C88"/>
@@ -346,6 +441,9 @@
     </w:lvl>
   </w:abstractNum>
   <w:num w:numId="1">
+    <w:abstractNumId w:val="1"/>
+  </w:num>
+  <w:num w:numId="2">
     <w:abstractNumId w:val="0"/>
   </w:num>
 </w:numbering>

</xml_diff>

<commit_message>
changed solution and explanation
</commit_message>
<xml_diff>
--- a/problem solving/Ibarra_Vanessa_problemsolving.docx
+++ b/problem solving/Ibarra_Vanessa_problemsolving.docx
@@ -13,13 +13,8 @@
       <w:r>
         <w:t xml:space="preserve">A. </w:t>
       </w:r>
-      <w:proofErr w:type="gramStart"/>
-      <w:r>
-        <w:t>a</w:t>
-      </w:r>
-      <w:proofErr w:type="gramEnd"/>
-      <w:r>
-        <w:t xml:space="preserve"> man needs to get across a river on a boat. He has 3 things with him but the boat only fits himself and one other thing. What should he leave behind? What order should he take items?</w:t>
+      <w:r>
+        <w:t>a man needs to get across a river on a boat. He has 3 things with him but the boat only fits himself and one other thing. What should he leave behind? What order should he take items?</w:t>
       </w:r>
     </w:p>
     <w:p>
@@ -159,7 +154,15 @@
     </w:p>
     <w:p>
       <w:r>
-        <w:t xml:space="preserve">      5. A. the solution I choose is to leave the cat and the seed on shore while the man      travels with the bird across the river.</w:t>
+        <w:t xml:space="preserve"> </w:t>
+      </w:r>
+      <w:r>
+        <w:t xml:space="preserve">      5.A. I choose the solution of putting one animal in a cage while the man goes across with the seed first.</w:t>
+      </w:r>
+    </w:p>
+    <w:p>
+      <w:r>
+        <w:t xml:space="preserve">            </w:t>
       </w:r>
       <w:bookmarkStart w:id="0" w:name="_GoBack"/>
       <w:bookmarkEnd w:id="0"/>

</xml_diff>

<commit_message>
added example to case
</commit_message>
<xml_diff>
--- a/problem solving/Ibarra_Vanessa_problemsolving.docx
+++ b/problem solving/Ibarra_Vanessa_problemsolving.docx
@@ -7,7 +7,7 @@
         <w:pStyle w:val="ListParagraph"/>
         <w:numPr>
           <w:ilvl w:val="0"/>
-          <w:numId w:val="1"/>
+          <w:numId w:val="7"/>
         </w:numPr>
       </w:pPr>
       <w:r>
@@ -34,20 +34,39 @@
       </w:r>
     </w:p>
     <w:p>
+      <w:r>
+        <w:t xml:space="preserve">2. </w:t>
+      </w:r>
+      <w:r>
+        <w:t>A. The sub goals are to figure out which combination works best.</w:t>
+      </w:r>
+    </w:p>
+    <w:p>
       <w:pPr>
         <w:pStyle w:val="ListParagraph"/>
       </w:pPr>
+      <w:r>
+        <w:t xml:space="preserve">a. </w:t>
+      </w:r>
+      <w:r>
+        <w:t>Cat</w:t>
+      </w:r>
+      <w:r>
+        <w:t xml:space="preserve"> and seed?</w:t>
+      </w:r>
     </w:p>
     <w:p>
       <w:pPr>
         <w:pStyle w:val="ListParagraph"/>
-        <w:numPr>
-          <w:ilvl w:val="0"/>
-          <w:numId w:val="1"/>
-        </w:numPr>
-      </w:pPr>
-      <w:r>
-        <w:t>A. The sub goals are to figure out which combination works best.</w:t>
+      </w:pPr>
+      <w:r>
+        <w:t xml:space="preserve">b. </w:t>
+      </w:r>
+      <w:r>
+        <w:t>Cat</w:t>
+      </w:r>
+      <w:r>
+        <w:t xml:space="preserve"> and bird?</w:t>
       </w:r>
     </w:p>
     <w:p>
@@ -55,13 +74,72 @@
         <w:pStyle w:val="ListParagraph"/>
       </w:pPr>
       <w:r>
-        <w:t xml:space="preserve">a. </w:t>
+        <w:t xml:space="preserve">c. </w:t>
+      </w:r>
+      <w:r>
+        <w:t>Bird</w:t>
+      </w:r>
+      <w:r>
+        <w:t xml:space="preserve"> and seed? </w:t>
+      </w:r>
+    </w:p>
+    <w:p>
+      <w:pPr>
+        <w:pStyle w:val="ListParagraph"/>
+      </w:pPr>
+      <w:r>
+        <w:t>B. The constraints are that some combination of items will result in one pet eating the other or the seed.</w:t>
+      </w:r>
+    </w:p>
+    <w:p>
+      <w:r>
+        <w:t xml:space="preserve">      </w:t>
+      </w:r>
+    </w:p>
+    <w:p>
+      <w:r>
+        <w:t>3. A.</w:t>
+      </w:r>
+      <w:r>
+        <w:t xml:space="preserve"> </w:t>
+      </w:r>
+      <w:r>
+        <w:t>Cat and seed- seems like correct choice</w:t>
+      </w:r>
+    </w:p>
+    <w:p>
+      <w:r>
+        <w:t xml:space="preserve">                </w:t>
       </w:r>
       <w:r>
         <w:t>Cat</w:t>
       </w:r>
       <w:r>
-        <w:t xml:space="preserve"> and seed?</w:t>
+        <w:t xml:space="preserve"> and bird- leave cat or bird in cage so cat doesn’t eat bird</w:t>
+      </w:r>
+    </w:p>
+    <w:p>
+      <w:r>
+        <w:t xml:space="preserve">                </w:t>
+      </w:r>
+      <w:r>
+        <w:t>Bird</w:t>
+      </w:r>
+      <w:r>
+        <w:t xml:space="preserve"> and seed- put bird in cage so bird doesn’t eat seed.</w:t>
+      </w:r>
+    </w:p>
+    <w:p>
+      <w:r>
+        <w:t xml:space="preserve">      </w:t>
+      </w:r>
+    </w:p>
+    <w:p>
+      <w:r>
+        <w:t xml:space="preserve">4. </w:t>
+      </w:r>
+      <w:r>
+        <w:t>A. Each solution does seem to meet the goals.</w:t>
       </w:r>
     </w:p>
     <w:p>
@@ -69,100 +147,49 @@
         <w:pStyle w:val="ListParagraph"/>
       </w:pPr>
       <w:r>
-        <w:t xml:space="preserve">b. </w:t>
-      </w:r>
-      <w:r>
-        <w:t>Cat</w:t>
-      </w:r>
-      <w:r>
-        <w:t xml:space="preserve"> and bird?</w:t>
-      </w:r>
-    </w:p>
-    <w:p>
-      <w:pPr>
-        <w:pStyle w:val="ListParagraph"/>
-      </w:pPr>
-      <w:r>
-        <w:t xml:space="preserve">c. </w:t>
-      </w:r>
-      <w:r>
-        <w:t>Bird</w:t>
-      </w:r>
-      <w:r>
-        <w:t xml:space="preserve"> and seed? </w:t>
-      </w:r>
-    </w:p>
-    <w:p>
-      <w:pPr>
-        <w:pStyle w:val="ListParagraph"/>
-      </w:pPr>
-      <w:r>
-        <w:t>B. The constraints are that some combination of items will result in one pet eating the other or the seed.</w:t>
-      </w:r>
-    </w:p>
-    <w:p>
-      <w:r>
-        <w:t xml:space="preserve">      </w:t>
-      </w:r>
-      <w:r>
-        <w:t>3. A.</w:t>
-      </w:r>
+        <w:t>B. Each solution is different for every case.</w:t>
+      </w:r>
+    </w:p>
+    <w:p>
       <w:r>
         <w:t xml:space="preserve"> </w:t>
       </w:r>
       <w:r>
-        <w:t>Cat and seed- seems like correct choice</w:t>
-      </w:r>
-    </w:p>
-    <w:p>
-      <w:r>
-        <w:t xml:space="preserve">                </w:t>
-      </w:r>
-      <w:r>
-        <w:t>Cat</w:t>
-      </w:r>
-      <w:r>
-        <w:t xml:space="preserve"> and bird- leave cat or bird in cage so cat doesn’t eat bird</w:t>
-      </w:r>
-    </w:p>
-    <w:p>
-      <w:r>
-        <w:t xml:space="preserve">                </w:t>
-      </w:r>
-      <w:r>
-        <w:t>Bird</w:t>
-      </w:r>
-      <w:r>
-        <w:t xml:space="preserve"> and seed- put bird in cage so bird doesn’t eat seed.</w:t>
-      </w:r>
-    </w:p>
-    <w:p>
-      <w:r>
-        <w:t xml:space="preserve">      4. </w:t>
-      </w:r>
-      <w:r>
-        <w:t>A. Each solution does seem to meet the goals.</w:t>
-      </w:r>
-    </w:p>
-    <w:p>
-      <w:pPr>
-        <w:pStyle w:val="ListParagraph"/>
-      </w:pPr>
-      <w:r>
-        <w:t>B. Each solution is different for every case.</w:t>
-      </w:r>
-    </w:p>
-    <w:p>
+        <w:t xml:space="preserve">    </w:t>
+      </w:r>
+    </w:p>
+    <w:p>
+      <w:r>
+        <w:t xml:space="preserve"> 5.</w:t>
+      </w:r>
       <w:r>
         <w:t xml:space="preserve"> </w:t>
       </w:r>
       <w:r>
-        <w:t xml:space="preserve">      5.A. I choose the solution of putting one animal in a cage while the man goes across with the seed first.</w:t>
+        <w:t>A. I choose the solution of putting one animal in a cage while the man goes across with the seed first.</w:t>
       </w:r>
     </w:p>
     <w:p>
       <w:r>
         <w:t xml:space="preserve">            </w:t>
+      </w:r>
+      <w:r>
+        <w:t xml:space="preserve">B. </w:t>
+      </w:r>
+      <w:r>
+        <w:t>This</w:t>
+      </w:r>
+      <w:r>
+        <w:t xml:space="preserve"> would work because the animals wouldn’t eat </w:t>
+      </w:r>
+      <w:r>
+        <w:t>each other</w:t>
+      </w:r>
+      <w:r>
+        <w:t xml:space="preserve"> or the seed while the man is crossing the river </w:t>
+      </w:r>
+      <w:r>
+        <w:t>to retrieve the other items.</w:t>
       </w:r>
       <w:bookmarkStart w:id="0" w:name="_GoBack"/>
       <w:bookmarkEnd w:id="0"/>
@@ -355,6 +382,184 @@
     </w:lvl>
   </w:abstractNum>
   <w:abstractNum w:abstractNumId="1">
+    <w:nsid w:val="08AE1F19"/>
+    <w:multiLevelType w:val="hybridMultilevel"/>
+    <w:tmpl w:val="593495D2"/>
+    <w:lvl w:ilvl="0" w:tplc="0409000F">
+      <w:start w:val="1"/>
+      <w:numFmt w:val="decimal"/>
+      <w:lvlText w:val="%1."/>
+      <w:lvlJc w:val="left"/>
+      <w:pPr>
+        <w:ind w:left="720" w:hanging="360"/>
+      </w:pPr>
+      <w:rPr>
+        <w:rFonts w:hint="default"/>
+      </w:rPr>
+    </w:lvl>
+    <w:lvl w:ilvl="1" w:tplc="04090019" w:tentative="1">
+      <w:start w:val="1"/>
+      <w:numFmt w:val="lowerLetter"/>
+      <w:lvlText w:val="%2."/>
+      <w:lvlJc w:val="left"/>
+      <w:pPr>
+        <w:ind w:left="1440" w:hanging="360"/>
+      </w:pPr>
+    </w:lvl>
+    <w:lvl w:ilvl="2" w:tplc="0409001B" w:tentative="1">
+      <w:start w:val="1"/>
+      <w:numFmt w:val="lowerRoman"/>
+      <w:lvlText w:val="%3."/>
+      <w:lvlJc w:val="right"/>
+      <w:pPr>
+        <w:ind w:left="2160" w:hanging="180"/>
+      </w:pPr>
+    </w:lvl>
+    <w:lvl w:ilvl="3" w:tplc="0409000F" w:tentative="1">
+      <w:start w:val="1"/>
+      <w:numFmt w:val="decimal"/>
+      <w:lvlText w:val="%4."/>
+      <w:lvlJc w:val="left"/>
+      <w:pPr>
+        <w:ind w:left="2880" w:hanging="360"/>
+      </w:pPr>
+    </w:lvl>
+    <w:lvl w:ilvl="4" w:tplc="04090019" w:tentative="1">
+      <w:start w:val="1"/>
+      <w:numFmt w:val="lowerLetter"/>
+      <w:lvlText w:val="%5."/>
+      <w:lvlJc w:val="left"/>
+      <w:pPr>
+        <w:ind w:left="3600" w:hanging="360"/>
+      </w:pPr>
+    </w:lvl>
+    <w:lvl w:ilvl="5" w:tplc="0409001B" w:tentative="1">
+      <w:start w:val="1"/>
+      <w:numFmt w:val="lowerRoman"/>
+      <w:lvlText w:val="%6."/>
+      <w:lvlJc w:val="right"/>
+      <w:pPr>
+        <w:ind w:left="4320" w:hanging="180"/>
+      </w:pPr>
+    </w:lvl>
+    <w:lvl w:ilvl="6" w:tplc="0409000F" w:tentative="1">
+      <w:start w:val="1"/>
+      <w:numFmt w:val="decimal"/>
+      <w:lvlText w:val="%7."/>
+      <w:lvlJc w:val="left"/>
+      <w:pPr>
+        <w:ind w:left="5040" w:hanging="360"/>
+      </w:pPr>
+    </w:lvl>
+    <w:lvl w:ilvl="7" w:tplc="04090019" w:tentative="1">
+      <w:start w:val="1"/>
+      <w:numFmt w:val="lowerLetter"/>
+      <w:lvlText w:val="%8."/>
+      <w:lvlJc w:val="left"/>
+      <w:pPr>
+        <w:ind w:left="5760" w:hanging="360"/>
+      </w:pPr>
+    </w:lvl>
+    <w:lvl w:ilvl="8" w:tplc="0409001B" w:tentative="1">
+      <w:start w:val="1"/>
+      <w:numFmt w:val="lowerRoman"/>
+      <w:lvlText w:val="%9."/>
+      <w:lvlJc w:val="right"/>
+      <w:pPr>
+        <w:ind w:left="6480" w:hanging="180"/>
+      </w:pPr>
+    </w:lvl>
+  </w:abstractNum>
+  <w:abstractNum w:abstractNumId="2">
+    <w:nsid w:val="13281BD7"/>
+    <w:multiLevelType w:val="hybridMultilevel"/>
+    <w:tmpl w:val="CC160DAE"/>
+    <w:lvl w:ilvl="0" w:tplc="0409000F">
+      <w:start w:val="1"/>
+      <w:numFmt w:val="decimal"/>
+      <w:lvlText w:val="%1."/>
+      <w:lvlJc w:val="left"/>
+      <w:pPr>
+        <w:ind w:left="720" w:hanging="360"/>
+      </w:pPr>
+      <w:rPr>
+        <w:rFonts w:hint="default"/>
+      </w:rPr>
+    </w:lvl>
+    <w:lvl w:ilvl="1" w:tplc="04090019" w:tentative="1">
+      <w:start w:val="1"/>
+      <w:numFmt w:val="lowerLetter"/>
+      <w:lvlText w:val="%2."/>
+      <w:lvlJc w:val="left"/>
+      <w:pPr>
+        <w:ind w:left="1440" w:hanging="360"/>
+      </w:pPr>
+    </w:lvl>
+    <w:lvl w:ilvl="2" w:tplc="0409001B" w:tentative="1">
+      <w:start w:val="1"/>
+      <w:numFmt w:val="lowerRoman"/>
+      <w:lvlText w:val="%3."/>
+      <w:lvlJc w:val="right"/>
+      <w:pPr>
+        <w:ind w:left="2160" w:hanging="180"/>
+      </w:pPr>
+    </w:lvl>
+    <w:lvl w:ilvl="3" w:tplc="0409000F" w:tentative="1">
+      <w:start w:val="1"/>
+      <w:numFmt w:val="decimal"/>
+      <w:lvlText w:val="%4."/>
+      <w:lvlJc w:val="left"/>
+      <w:pPr>
+        <w:ind w:left="2880" w:hanging="360"/>
+      </w:pPr>
+    </w:lvl>
+    <w:lvl w:ilvl="4" w:tplc="04090019" w:tentative="1">
+      <w:start w:val="1"/>
+      <w:numFmt w:val="lowerLetter"/>
+      <w:lvlText w:val="%5."/>
+      <w:lvlJc w:val="left"/>
+      <w:pPr>
+        <w:ind w:left="3600" w:hanging="360"/>
+      </w:pPr>
+    </w:lvl>
+    <w:lvl w:ilvl="5" w:tplc="0409001B" w:tentative="1">
+      <w:start w:val="1"/>
+      <w:numFmt w:val="lowerRoman"/>
+      <w:lvlText w:val="%6."/>
+      <w:lvlJc w:val="right"/>
+      <w:pPr>
+        <w:ind w:left="4320" w:hanging="180"/>
+      </w:pPr>
+    </w:lvl>
+    <w:lvl w:ilvl="6" w:tplc="0409000F" w:tentative="1">
+      <w:start w:val="1"/>
+      <w:numFmt w:val="decimal"/>
+      <w:lvlText w:val="%7."/>
+      <w:lvlJc w:val="left"/>
+      <w:pPr>
+        <w:ind w:left="5040" w:hanging="360"/>
+      </w:pPr>
+    </w:lvl>
+    <w:lvl w:ilvl="7" w:tplc="04090019" w:tentative="1">
+      <w:start w:val="1"/>
+      <w:numFmt w:val="lowerLetter"/>
+      <w:lvlText w:val="%8."/>
+      <w:lvlJc w:val="left"/>
+      <w:pPr>
+        <w:ind w:left="5760" w:hanging="360"/>
+      </w:pPr>
+    </w:lvl>
+    <w:lvl w:ilvl="8" w:tplc="0409001B" w:tentative="1">
+      <w:start w:val="1"/>
+      <w:numFmt w:val="lowerRoman"/>
+      <w:lvlText w:val="%9."/>
+      <w:lvlJc w:val="right"/>
+      <w:pPr>
+        <w:ind w:left="6480" w:hanging="180"/>
+      </w:pPr>
+    </w:lvl>
+  </w:abstractNum>
+  <w:abstractNum w:abstractNumId="3">
     <w:nsid w:val="42BD215F"/>
     <w:multiLevelType w:val="hybridMultilevel"/>
     <w:tmpl w:val="DD8E0C88"/>
@@ -443,11 +648,293 @@
       </w:pPr>
     </w:lvl>
   </w:abstractNum>
+  <w:abstractNum w:abstractNumId="4">
+    <w:nsid w:val="4B4F64C0"/>
+    <w:multiLevelType w:val="hybridMultilevel"/>
+    <w:tmpl w:val="7F1A9F62"/>
+    <w:lvl w:ilvl="0" w:tplc="0409000F">
+      <w:start w:val="1"/>
+      <w:numFmt w:val="decimal"/>
+      <w:lvlText w:val="%1."/>
+      <w:lvlJc w:val="left"/>
+      <w:pPr>
+        <w:ind w:left="720" w:hanging="360"/>
+      </w:pPr>
+      <w:rPr>
+        <w:rFonts w:hint="default"/>
+      </w:rPr>
+    </w:lvl>
+    <w:lvl w:ilvl="1" w:tplc="04090019" w:tentative="1">
+      <w:start w:val="1"/>
+      <w:numFmt w:val="lowerLetter"/>
+      <w:lvlText w:val="%2."/>
+      <w:lvlJc w:val="left"/>
+      <w:pPr>
+        <w:ind w:left="1440" w:hanging="360"/>
+      </w:pPr>
+    </w:lvl>
+    <w:lvl w:ilvl="2" w:tplc="0409001B" w:tentative="1">
+      <w:start w:val="1"/>
+      <w:numFmt w:val="lowerRoman"/>
+      <w:lvlText w:val="%3."/>
+      <w:lvlJc w:val="right"/>
+      <w:pPr>
+        <w:ind w:left="2160" w:hanging="180"/>
+      </w:pPr>
+    </w:lvl>
+    <w:lvl w:ilvl="3" w:tplc="0409000F" w:tentative="1">
+      <w:start w:val="1"/>
+      <w:numFmt w:val="decimal"/>
+      <w:lvlText w:val="%4."/>
+      <w:lvlJc w:val="left"/>
+      <w:pPr>
+        <w:ind w:left="2880" w:hanging="360"/>
+      </w:pPr>
+    </w:lvl>
+    <w:lvl w:ilvl="4" w:tplc="04090019" w:tentative="1">
+      <w:start w:val="1"/>
+      <w:numFmt w:val="lowerLetter"/>
+      <w:lvlText w:val="%5."/>
+      <w:lvlJc w:val="left"/>
+      <w:pPr>
+        <w:ind w:left="3600" w:hanging="360"/>
+      </w:pPr>
+    </w:lvl>
+    <w:lvl w:ilvl="5" w:tplc="0409001B" w:tentative="1">
+      <w:start w:val="1"/>
+      <w:numFmt w:val="lowerRoman"/>
+      <w:lvlText w:val="%6."/>
+      <w:lvlJc w:val="right"/>
+      <w:pPr>
+        <w:ind w:left="4320" w:hanging="180"/>
+      </w:pPr>
+    </w:lvl>
+    <w:lvl w:ilvl="6" w:tplc="0409000F" w:tentative="1">
+      <w:start w:val="1"/>
+      <w:numFmt w:val="decimal"/>
+      <w:lvlText w:val="%7."/>
+      <w:lvlJc w:val="left"/>
+      <w:pPr>
+        <w:ind w:left="5040" w:hanging="360"/>
+      </w:pPr>
+    </w:lvl>
+    <w:lvl w:ilvl="7" w:tplc="04090019" w:tentative="1">
+      <w:start w:val="1"/>
+      <w:numFmt w:val="lowerLetter"/>
+      <w:lvlText w:val="%8."/>
+      <w:lvlJc w:val="left"/>
+      <w:pPr>
+        <w:ind w:left="5760" w:hanging="360"/>
+      </w:pPr>
+    </w:lvl>
+    <w:lvl w:ilvl="8" w:tplc="0409001B" w:tentative="1">
+      <w:start w:val="1"/>
+      <w:numFmt w:val="lowerRoman"/>
+      <w:lvlText w:val="%9."/>
+      <w:lvlJc w:val="right"/>
+      <w:pPr>
+        <w:ind w:left="6480" w:hanging="180"/>
+      </w:pPr>
+    </w:lvl>
+  </w:abstractNum>
+  <w:abstractNum w:abstractNumId="5">
+    <w:nsid w:val="6EB55656"/>
+    <w:multiLevelType w:val="hybridMultilevel"/>
+    <w:tmpl w:val="30B27DE0"/>
+    <w:lvl w:ilvl="0" w:tplc="D268845C">
+      <w:start w:val="2"/>
+      <w:numFmt w:val="decimal"/>
+      <w:lvlText w:val="%1"/>
+      <w:lvlJc w:val="left"/>
+      <w:pPr>
+        <w:ind w:left="720" w:hanging="360"/>
+      </w:pPr>
+      <w:rPr>
+        <w:rFonts w:hint="default"/>
+      </w:rPr>
+    </w:lvl>
+    <w:lvl w:ilvl="1" w:tplc="04090019" w:tentative="1">
+      <w:start w:val="1"/>
+      <w:numFmt w:val="lowerLetter"/>
+      <w:lvlText w:val="%2."/>
+      <w:lvlJc w:val="left"/>
+      <w:pPr>
+        <w:ind w:left="1440" w:hanging="360"/>
+      </w:pPr>
+    </w:lvl>
+    <w:lvl w:ilvl="2" w:tplc="0409001B" w:tentative="1">
+      <w:start w:val="1"/>
+      <w:numFmt w:val="lowerRoman"/>
+      <w:lvlText w:val="%3."/>
+      <w:lvlJc w:val="right"/>
+      <w:pPr>
+        <w:ind w:left="2160" w:hanging="180"/>
+      </w:pPr>
+    </w:lvl>
+    <w:lvl w:ilvl="3" w:tplc="0409000F" w:tentative="1">
+      <w:start w:val="1"/>
+      <w:numFmt w:val="decimal"/>
+      <w:lvlText w:val="%4."/>
+      <w:lvlJc w:val="left"/>
+      <w:pPr>
+        <w:ind w:left="2880" w:hanging="360"/>
+      </w:pPr>
+    </w:lvl>
+    <w:lvl w:ilvl="4" w:tplc="04090019" w:tentative="1">
+      <w:start w:val="1"/>
+      <w:numFmt w:val="lowerLetter"/>
+      <w:lvlText w:val="%5."/>
+      <w:lvlJc w:val="left"/>
+      <w:pPr>
+        <w:ind w:left="3600" w:hanging="360"/>
+      </w:pPr>
+    </w:lvl>
+    <w:lvl w:ilvl="5" w:tplc="0409001B" w:tentative="1">
+      <w:start w:val="1"/>
+      <w:numFmt w:val="lowerRoman"/>
+      <w:lvlText w:val="%6."/>
+      <w:lvlJc w:val="right"/>
+      <w:pPr>
+        <w:ind w:left="4320" w:hanging="180"/>
+      </w:pPr>
+    </w:lvl>
+    <w:lvl w:ilvl="6" w:tplc="0409000F" w:tentative="1">
+      <w:start w:val="1"/>
+      <w:numFmt w:val="decimal"/>
+      <w:lvlText w:val="%7."/>
+      <w:lvlJc w:val="left"/>
+      <w:pPr>
+        <w:ind w:left="5040" w:hanging="360"/>
+      </w:pPr>
+    </w:lvl>
+    <w:lvl w:ilvl="7" w:tplc="04090019" w:tentative="1">
+      <w:start w:val="1"/>
+      <w:numFmt w:val="lowerLetter"/>
+      <w:lvlText w:val="%8."/>
+      <w:lvlJc w:val="left"/>
+      <w:pPr>
+        <w:ind w:left="5760" w:hanging="360"/>
+      </w:pPr>
+    </w:lvl>
+    <w:lvl w:ilvl="8" w:tplc="0409001B" w:tentative="1">
+      <w:start w:val="1"/>
+      <w:numFmt w:val="lowerRoman"/>
+      <w:lvlText w:val="%9."/>
+      <w:lvlJc w:val="right"/>
+      <w:pPr>
+        <w:ind w:left="6480" w:hanging="180"/>
+      </w:pPr>
+    </w:lvl>
+  </w:abstractNum>
+  <w:abstractNum w:abstractNumId="6">
+    <w:nsid w:val="765323E1"/>
+    <w:multiLevelType w:val="hybridMultilevel"/>
+    <w:tmpl w:val="E4427720"/>
+    <w:lvl w:ilvl="0" w:tplc="0409000F">
+      <w:start w:val="1"/>
+      <w:numFmt w:val="decimal"/>
+      <w:lvlText w:val="%1."/>
+      <w:lvlJc w:val="left"/>
+      <w:pPr>
+        <w:ind w:left="720" w:hanging="360"/>
+      </w:pPr>
+      <w:rPr>
+        <w:rFonts w:hint="default"/>
+      </w:rPr>
+    </w:lvl>
+    <w:lvl w:ilvl="1" w:tplc="04090019" w:tentative="1">
+      <w:start w:val="1"/>
+      <w:numFmt w:val="lowerLetter"/>
+      <w:lvlText w:val="%2."/>
+      <w:lvlJc w:val="left"/>
+      <w:pPr>
+        <w:ind w:left="1440" w:hanging="360"/>
+      </w:pPr>
+    </w:lvl>
+    <w:lvl w:ilvl="2" w:tplc="0409001B" w:tentative="1">
+      <w:start w:val="1"/>
+      <w:numFmt w:val="lowerRoman"/>
+      <w:lvlText w:val="%3."/>
+      <w:lvlJc w:val="right"/>
+      <w:pPr>
+        <w:ind w:left="2160" w:hanging="180"/>
+      </w:pPr>
+    </w:lvl>
+    <w:lvl w:ilvl="3" w:tplc="0409000F" w:tentative="1">
+      <w:start w:val="1"/>
+      <w:numFmt w:val="decimal"/>
+      <w:lvlText w:val="%4."/>
+      <w:lvlJc w:val="left"/>
+      <w:pPr>
+        <w:ind w:left="2880" w:hanging="360"/>
+      </w:pPr>
+    </w:lvl>
+    <w:lvl w:ilvl="4" w:tplc="04090019" w:tentative="1">
+      <w:start w:val="1"/>
+      <w:numFmt w:val="lowerLetter"/>
+      <w:lvlText w:val="%5."/>
+      <w:lvlJc w:val="left"/>
+      <w:pPr>
+        <w:ind w:left="3600" w:hanging="360"/>
+      </w:pPr>
+    </w:lvl>
+    <w:lvl w:ilvl="5" w:tplc="0409001B" w:tentative="1">
+      <w:start w:val="1"/>
+      <w:numFmt w:val="lowerRoman"/>
+      <w:lvlText w:val="%6."/>
+      <w:lvlJc w:val="right"/>
+      <w:pPr>
+        <w:ind w:left="4320" w:hanging="180"/>
+      </w:pPr>
+    </w:lvl>
+    <w:lvl w:ilvl="6" w:tplc="0409000F" w:tentative="1">
+      <w:start w:val="1"/>
+      <w:numFmt w:val="decimal"/>
+      <w:lvlText w:val="%7."/>
+      <w:lvlJc w:val="left"/>
+      <w:pPr>
+        <w:ind w:left="5040" w:hanging="360"/>
+      </w:pPr>
+    </w:lvl>
+    <w:lvl w:ilvl="7" w:tplc="04090019" w:tentative="1">
+      <w:start w:val="1"/>
+      <w:numFmt w:val="lowerLetter"/>
+      <w:lvlText w:val="%8."/>
+      <w:lvlJc w:val="left"/>
+      <w:pPr>
+        <w:ind w:left="5760" w:hanging="360"/>
+      </w:pPr>
+    </w:lvl>
+    <w:lvl w:ilvl="8" w:tplc="0409001B" w:tentative="1">
+      <w:start w:val="1"/>
+      <w:numFmt w:val="lowerRoman"/>
+      <w:lvlText w:val="%9."/>
+      <w:lvlJc w:val="right"/>
+      <w:pPr>
+        <w:ind w:left="6480" w:hanging="180"/>
+      </w:pPr>
+    </w:lvl>
+  </w:abstractNum>
   <w:num w:numId="1">
-    <w:abstractNumId w:val="1"/>
+    <w:abstractNumId w:val="3"/>
   </w:num>
   <w:num w:numId="2">
     <w:abstractNumId w:val="0"/>
+  </w:num>
+  <w:num w:numId="3">
+    <w:abstractNumId w:val="5"/>
+  </w:num>
+  <w:num w:numId="4">
+    <w:abstractNumId w:val="1"/>
+  </w:num>
+  <w:num w:numId="5">
+    <w:abstractNumId w:val="4"/>
+  </w:num>
+  <w:num w:numId="6">
+    <w:abstractNumId w:val="6"/>
+  </w:num>
+  <w:num w:numId="7">
+    <w:abstractNumId w:val="2"/>
   </w:num>
 </w:numbering>
 </file>

</xml_diff>

<commit_message>
added my own definition for problem #2
</commit_message>
<xml_diff>
--- a/problem solving/Ibarra_Vanessa_problemsolving.docx
+++ b/problem solving/Ibarra_Vanessa_problemsolving.docx
@@ -2,6 +2,15 @@
 <file path=word/document.xml><?xml version="1.0" encoding="utf-8"?>
 <w:document xmlns:wpc="http://schemas.microsoft.com/office/word/2010/wordprocessingCanvas" xmlns:mo="http://schemas.microsoft.com/office/mac/office/2008/main" xmlns:mc="http://schemas.openxmlformats.org/markup-compatibility/2006" xmlns:mv="urn:schemas-microsoft-com:mac:vml" xmlns:o="urn:schemas-microsoft-com:office:office" xmlns:r="http://schemas.openxmlformats.org/officeDocument/2006/relationships" xmlns:m="http://schemas.openxmlformats.org/officeDocument/2006/math" xmlns:v="urn:schemas-microsoft-com:vml" xmlns:wp14="http://schemas.microsoft.com/office/word/2010/wordprocessingDrawing" xmlns:wp="http://schemas.openxmlformats.org/drawingml/2006/wordprocessingDrawing" xmlns:w10="urn:schemas-microsoft-com:office:word" xmlns:w="http://schemas.openxmlformats.org/wordprocessingml/2006/main" xmlns:w14="http://schemas.microsoft.com/office/word/2010/wordml" xmlns:wpg="http://schemas.microsoft.com/office/word/2010/wordprocessingGroup" xmlns:wpi="http://schemas.microsoft.com/office/word/2010/wordprocessingInk" xmlns:wne="http://schemas.microsoft.com/office/word/2006/wordml" xmlns:wps="http://schemas.microsoft.com/office/word/2010/wordprocessingShape" mc:Ignorable="w14 wp14">
   <w:body>
+    <w:p/>
+    <w:p>
+      <w:pPr>
+        <w:pStyle w:val="ListParagraph"/>
+      </w:pPr>
+      <w:r>
+        <w:t xml:space="preserve">                                                      Problem #1</w:t>
+      </w:r>
+    </w:p>
     <w:p>
       <w:pPr>
         <w:pStyle w:val="ListParagraph"/>
@@ -13,8 +22,13 @@
       <w:r>
         <w:t xml:space="preserve">A. </w:t>
       </w:r>
-      <w:r>
-        <w:t>a man needs to get across a river on a boat. He has 3 things with him but the boat only fits himself and one other thing. What should he leave behind? What order should he take items?</w:t>
+      <w:proofErr w:type="gramStart"/>
+      <w:r>
+        <w:t>a</w:t>
+      </w:r>
+      <w:proofErr w:type="gramEnd"/>
+      <w:r>
+        <w:t xml:space="preserve"> man needs to get across a river on a boat. He has 3 things with him but the boat only fits himself and one other thing. What should he leave behind? What order should he take items?</w:t>
       </w:r>
     </w:p>
     <w:p>
@@ -190,6 +204,31 @@
       </w:r>
       <w:r>
         <w:t>to retrieve the other items.</w:t>
+      </w:r>
+    </w:p>
+    <w:p/>
+    <w:p>
+      <w:r>
+        <w:t xml:space="preserve">                                                                        Problem #2</w:t>
+      </w:r>
+    </w:p>
+    <w:p>
+      <w:r>
+        <w:t>1. A.</w:t>
+      </w:r>
+      <w:r>
+        <w:t xml:space="preserve"> If a person were to pick random socks from a pile of 20 socks of 3 different colors (10 black, 6 brown, 2 white) what the smallest number you need to pick out in order to get a pair</w:t>
+      </w:r>
+      <w:r>
+        <w:t xml:space="preserve"> and what’s the smallest number you need to pick out to </w:t>
+      </w:r>
+      <w:proofErr w:type="gramStart"/>
+      <w:r>
+        <w:t>get  a</w:t>
+      </w:r>
+      <w:proofErr w:type="gramEnd"/>
+      <w:r>
+        <w:t xml:space="preserve"> pair of each color.</w:t>
       </w:r>
       <w:bookmarkStart w:id="0" w:name="_GoBack"/>
       <w:bookmarkEnd w:id="0"/>

</xml_diff>

<commit_message>
added overall goal to problem #2
</commit_message>
<xml_diff>
--- a/problem solving/Ibarra_Vanessa_problemsolving.docx
+++ b/problem solving/Ibarra_Vanessa_problemsolving.docx
@@ -213,8 +213,15 @@
       </w:r>
     </w:p>
     <w:p>
-      <w:r>
-        <w:t>1. A.</w:t>
+      <w:pPr>
+        <w:pStyle w:val="ListParagraph"/>
+        <w:numPr>
+          <w:ilvl w:val="0"/>
+          <w:numId w:val="8"/>
+        </w:numPr>
+      </w:pPr>
+      <w:r>
+        <w:t>A.</w:t>
       </w:r>
       <w:r>
         <w:t xml:space="preserve"> If a person were to pick random socks from a pile of 20 socks of 3 different colors (10 black, 6 brown, 2 white) what the smallest number you need to pick out in order to get a pair</w:t>
@@ -222,21 +229,27 @@
       <w:r>
         <w:t xml:space="preserve"> and what’s the smallest number you need to pick out to </w:t>
       </w:r>
-      <w:proofErr w:type="gramStart"/>
-      <w:r>
-        <w:t>get  a</w:t>
-      </w:r>
-      <w:proofErr w:type="gramEnd"/>
+      <w:r>
+        <w:t>get a</w:t>
+      </w:r>
       <w:r>
         <w:t xml:space="preserve"> pair of each color.</w:t>
       </w:r>
+    </w:p>
+    <w:p>
+      <w:pPr>
+        <w:pStyle w:val="ListParagraph"/>
+      </w:pPr>
+      <w:r>
+        <w:t>C. The over all goal is to determine how many socks you need to pick to get a pair and how many you need to get a pair of each color.</w:t>
+      </w:r>
+    </w:p>
+    <w:p>
+      <w:pPr>
+        <w:pStyle w:val="ListParagraph"/>
+      </w:pPr>
       <w:bookmarkStart w:id="0" w:name="_GoBack"/>
       <w:bookmarkEnd w:id="0"/>
-    </w:p>
-    <w:p>
-      <w:pPr>
-        <w:pStyle w:val="ListParagraph"/>
-      </w:pPr>
     </w:p>
     <w:sectPr>
       <w:headerReference w:type="default" r:id="rId8"/>
@@ -777,6 +790,95 @@
     </w:lvl>
   </w:abstractNum>
   <w:abstractNum w:abstractNumId="5">
+    <w:nsid w:val="58725208"/>
+    <w:multiLevelType w:val="hybridMultilevel"/>
+    <w:tmpl w:val="88C693F0"/>
+    <w:lvl w:ilvl="0" w:tplc="0409000F">
+      <w:start w:val="1"/>
+      <w:numFmt w:val="decimal"/>
+      <w:lvlText w:val="%1."/>
+      <w:lvlJc w:val="left"/>
+      <w:pPr>
+        <w:ind w:left="720" w:hanging="360"/>
+      </w:pPr>
+      <w:rPr>
+        <w:rFonts w:hint="default"/>
+      </w:rPr>
+    </w:lvl>
+    <w:lvl w:ilvl="1" w:tplc="04090019" w:tentative="1">
+      <w:start w:val="1"/>
+      <w:numFmt w:val="lowerLetter"/>
+      <w:lvlText w:val="%2."/>
+      <w:lvlJc w:val="left"/>
+      <w:pPr>
+        <w:ind w:left="1440" w:hanging="360"/>
+      </w:pPr>
+    </w:lvl>
+    <w:lvl w:ilvl="2" w:tplc="0409001B" w:tentative="1">
+      <w:start w:val="1"/>
+      <w:numFmt w:val="lowerRoman"/>
+      <w:lvlText w:val="%3."/>
+      <w:lvlJc w:val="right"/>
+      <w:pPr>
+        <w:ind w:left="2160" w:hanging="180"/>
+      </w:pPr>
+    </w:lvl>
+    <w:lvl w:ilvl="3" w:tplc="0409000F" w:tentative="1">
+      <w:start w:val="1"/>
+      <w:numFmt w:val="decimal"/>
+      <w:lvlText w:val="%4."/>
+      <w:lvlJc w:val="left"/>
+      <w:pPr>
+        <w:ind w:left="2880" w:hanging="360"/>
+      </w:pPr>
+    </w:lvl>
+    <w:lvl w:ilvl="4" w:tplc="04090019" w:tentative="1">
+      <w:start w:val="1"/>
+      <w:numFmt w:val="lowerLetter"/>
+      <w:lvlText w:val="%5."/>
+      <w:lvlJc w:val="left"/>
+      <w:pPr>
+        <w:ind w:left="3600" w:hanging="360"/>
+      </w:pPr>
+    </w:lvl>
+    <w:lvl w:ilvl="5" w:tplc="0409001B" w:tentative="1">
+      <w:start w:val="1"/>
+      <w:numFmt w:val="lowerRoman"/>
+      <w:lvlText w:val="%6."/>
+      <w:lvlJc w:val="right"/>
+      <w:pPr>
+        <w:ind w:left="4320" w:hanging="180"/>
+      </w:pPr>
+    </w:lvl>
+    <w:lvl w:ilvl="6" w:tplc="0409000F" w:tentative="1">
+      <w:start w:val="1"/>
+      <w:numFmt w:val="decimal"/>
+      <w:lvlText w:val="%7."/>
+      <w:lvlJc w:val="left"/>
+      <w:pPr>
+        <w:ind w:left="5040" w:hanging="360"/>
+      </w:pPr>
+    </w:lvl>
+    <w:lvl w:ilvl="7" w:tplc="04090019" w:tentative="1">
+      <w:start w:val="1"/>
+      <w:numFmt w:val="lowerLetter"/>
+      <w:lvlText w:val="%8."/>
+      <w:lvlJc w:val="left"/>
+      <w:pPr>
+        <w:ind w:left="5760" w:hanging="360"/>
+      </w:pPr>
+    </w:lvl>
+    <w:lvl w:ilvl="8" w:tplc="0409001B" w:tentative="1">
+      <w:start w:val="1"/>
+      <w:numFmt w:val="lowerRoman"/>
+      <w:lvlText w:val="%9."/>
+      <w:lvlJc w:val="right"/>
+      <w:pPr>
+        <w:ind w:left="6480" w:hanging="180"/>
+      </w:pPr>
+    </w:lvl>
+  </w:abstractNum>
+  <w:abstractNum w:abstractNumId="6">
     <w:nsid w:val="6EB55656"/>
     <w:multiLevelType w:val="hybridMultilevel"/>
     <w:tmpl w:val="30B27DE0"/>
@@ -865,7 +967,7 @@
       </w:pPr>
     </w:lvl>
   </w:abstractNum>
-  <w:abstractNum w:abstractNumId="6">
+  <w:abstractNum w:abstractNumId="7">
     <w:nsid w:val="765323E1"/>
     <w:multiLevelType w:val="hybridMultilevel"/>
     <w:tmpl w:val="E4427720"/>
@@ -961,7 +1063,7 @@
     <w:abstractNumId w:val="0"/>
   </w:num>
   <w:num w:numId="3">
-    <w:abstractNumId w:val="5"/>
+    <w:abstractNumId w:val="6"/>
   </w:num>
   <w:num w:numId="4">
     <w:abstractNumId w:val="1"/>
@@ -970,10 +1072,13 @@
     <w:abstractNumId w:val="4"/>
   </w:num>
   <w:num w:numId="6">
-    <w:abstractNumId w:val="6"/>
+    <w:abstractNumId w:val="7"/>
   </w:num>
   <w:num w:numId="7">
     <w:abstractNumId w:val="2"/>
+  </w:num>
+  <w:num w:numId="8">
+    <w:abstractNumId w:val="5"/>
   </w:num>
 </w:numbering>
 </file>

</xml_diff>

<commit_message>
added sub goals for problem #2
</commit_message>
<xml_diff>
--- a/problem solving/Ibarra_Vanessa_problemsolving.docx
+++ b/problem solving/Ibarra_Vanessa_problemsolving.docx
@@ -217,7 +217,7 @@
         <w:pStyle w:val="ListParagraph"/>
         <w:numPr>
           <w:ilvl w:val="0"/>
-          <w:numId w:val="8"/>
+          <w:numId w:val="9"/>
         </w:numPr>
       </w:pPr>
       <w:r>
@@ -245,12 +245,23 @@
       </w:r>
     </w:p>
     <w:p>
-      <w:pPr>
-        <w:pStyle w:val="ListParagraph"/>
-      </w:pPr>
+      <w:r>
+        <w:t>2. A. the sub goals are to count each pair</w:t>
+      </w:r>
+    </w:p>
+    <w:p>
+      <w:r>
+        <w:t xml:space="preserve">          Try to use actual socks as a demonstration.</w:t>
+      </w:r>
+    </w:p>
+    <w:p>
+      <w:r>
+        <w:t xml:space="preserve"> </w:t>
+      </w:r>
       <w:bookmarkStart w:id="0" w:name="_GoBack"/>
       <w:bookmarkEnd w:id="0"/>
     </w:p>
+    <w:p/>
     <w:sectPr>
       <w:headerReference w:type="default" r:id="rId8"/>
       <w:pgSz w:w="12240" w:h="15840"/>
@@ -345,6 +356,95 @@
 <file path=word/numbering.xml><?xml version="1.0" encoding="utf-8"?>
 <w:numbering xmlns:wpc="http://schemas.microsoft.com/office/word/2010/wordprocessingCanvas" xmlns:mo="http://schemas.microsoft.com/office/mac/office/2008/main" xmlns:mc="http://schemas.openxmlformats.org/markup-compatibility/2006" xmlns:mv="urn:schemas-microsoft-com:mac:vml" xmlns:o="urn:schemas-microsoft-com:office:office" xmlns:r="http://schemas.openxmlformats.org/officeDocument/2006/relationships" xmlns:m="http://schemas.openxmlformats.org/officeDocument/2006/math" xmlns:v="urn:schemas-microsoft-com:vml" xmlns:wp14="http://schemas.microsoft.com/office/word/2010/wordprocessingDrawing" xmlns:wp="http://schemas.openxmlformats.org/drawingml/2006/wordprocessingDrawing" xmlns:w10="urn:schemas-microsoft-com:office:word" xmlns:w="http://schemas.openxmlformats.org/wordprocessingml/2006/main" xmlns:w14="http://schemas.microsoft.com/office/word/2010/wordml" xmlns:wpg="http://schemas.microsoft.com/office/word/2010/wordprocessingGroup" xmlns:wpi="http://schemas.microsoft.com/office/word/2010/wordprocessingInk" xmlns:wne="http://schemas.microsoft.com/office/word/2006/wordml" xmlns:wps="http://schemas.microsoft.com/office/word/2010/wordprocessingShape" mc:Ignorable="w14 wp14">
   <w:abstractNum w:abstractNumId="0">
+    <w:nsid w:val="000F7314"/>
+    <w:multiLevelType w:val="hybridMultilevel"/>
+    <w:tmpl w:val="5B54190E"/>
+    <w:lvl w:ilvl="0" w:tplc="0409000F">
+      <w:start w:val="1"/>
+      <w:numFmt w:val="decimal"/>
+      <w:lvlText w:val="%1."/>
+      <w:lvlJc w:val="left"/>
+      <w:pPr>
+        <w:ind w:left="720" w:hanging="360"/>
+      </w:pPr>
+      <w:rPr>
+        <w:rFonts w:hint="default"/>
+      </w:rPr>
+    </w:lvl>
+    <w:lvl w:ilvl="1" w:tplc="04090019" w:tentative="1">
+      <w:start w:val="1"/>
+      <w:numFmt w:val="lowerLetter"/>
+      <w:lvlText w:val="%2."/>
+      <w:lvlJc w:val="left"/>
+      <w:pPr>
+        <w:ind w:left="1440" w:hanging="360"/>
+      </w:pPr>
+    </w:lvl>
+    <w:lvl w:ilvl="2" w:tplc="0409001B" w:tentative="1">
+      <w:start w:val="1"/>
+      <w:numFmt w:val="lowerRoman"/>
+      <w:lvlText w:val="%3."/>
+      <w:lvlJc w:val="right"/>
+      <w:pPr>
+        <w:ind w:left="2160" w:hanging="180"/>
+      </w:pPr>
+    </w:lvl>
+    <w:lvl w:ilvl="3" w:tplc="0409000F" w:tentative="1">
+      <w:start w:val="1"/>
+      <w:numFmt w:val="decimal"/>
+      <w:lvlText w:val="%4."/>
+      <w:lvlJc w:val="left"/>
+      <w:pPr>
+        <w:ind w:left="2880" w:hanging="360"/>
+      </w:pPr>
+    </w:lvl>
+    <w:lvl w:ilvl="4" w:tplc="04090019" w:tentative="1">
+      <w:start w:val="1"/>
+      <w:numFmt w:val="lowerLetter"/>
+      <w:lvlText w:val="%5."/>
+      <w:lvlJc w:val="left"/>
+      <w:pPr>
+        <w:ind w:left="3600" w:hanging="360"/>
+      </w:pPr>
+    </w:lvl>
+    <w:lvl w:ilvl="5" w:tplc="0409001B" w:tentative="1">
+      <w:start w:val="1"/>
+      <w:numFmt w:val="lowerRoman"/>
+      <w:lvlText w:val="%6."/>
+      <w:lvlJc w:val="right"/>
+      <w:pPr>
+        <w:ind w:left="4320" w:hanging="180"/>
+      </w:pPr>
+    </w:lvl>
+    <w:lvl w:ilvl="6" w:tplc="0409000F" w:tentative="1">
+      <w:start w:val="1"/>
+      <w:numFmt w:val="decimal"/>
+      <w:lvlText w:val="%7."/>
+      <w:lvlJc w:val="left"/>
+      <w:pPr>
+        <w:ind w:left="5040" w:hanging="360"/>
+      </w:pPr>
+    </w:lvl>
+    <w:lvl w:ilvl="7" w:tplc="04090019" w:tentative="1">
+      <w:start w:val="1"/>
+      <w:numFmt w:val="lowerLetter"/>
+      <w:lvlText w:val="%8."/>
+      <w:lvlJc w:val="left"/>
+      <w:pPr>
+        <w:ind w:left="5760" w:hanging="360"/>
+      </w:pPr>
+    </w:lvl>
+    <w:lvl w:ilvl="8" w:tplc="0409001B" w:tentative="1">
+      <w:start w:val="1"/>
+      <w:numFmt w:val="lowerRoman"/>
+      <w:lvlText w:val="%9."/>
+      <w:lvlJc w:val="right"/>
+      <w:pPr>
+        <w:ind w:left="6480" w:hanging="180"/>
+      </w:pPr>
+    </w:lvl>
+  </w:abstractNum>
+  <w:abstractNum w:abstractNumId="1">
     <w:nsid w:val="07A036B7"/>
     <w:multiLevelType w:val="hybridMultilevel"/>
     <w:tmpl w:val="9130880A"/>
@@ -433,7 +533,7 @@
       </w:pPr>
     </w:lvl>
   </w:abstractNum>
-  <w:abstractNum w:abstractNumId="1">
+  <w:abstractNum w:abstractNumId="2">
     <w:nsid w:val="08AE1F19"/>
     <w:multiLevelType w:val="hybridMultilevel"/>
     <w:tmpl w:val="593495D2"/>
@@ -522,7 +622,7 @@
       </w:pPr>
     </w:lvl>
   </w:abstractNum>
-  <w:abstractNum w:abstractNumId="2">
+  <w:abstractNum w:abstractNumId="3">
     <w:nsid w:val="13281BD7"/>
     <w:multiLevelType w:val="hybridMultilevel"/>
     <w:tmpl w:val="CC160DAE"/>
@@ -611,7 +711,7 @@
       </w:pPr>
     </w:lvl>
   </w:abstractNum>
-  <w:abstractNum w:abstractNumId="3">
+  <w:abstractNum w:abstractNumId="4">
     <w:nsid w:val="42BD215F"/>
     <w:multiLevelType w:val="hybridMultilevel"/>
     <w:tmpl w:val="DD8E0C88"/>
@@ -700,7 +800,7 @@
       </w:pPr>
     </w:lvl>
   </w:abstractNum>
-  <w:abstractNum w:abstractNumId="4">
+  <w:abstractNum w:abstractNumId="5">
     <w:nsid w:val="4B4F64C0"/>
     <w:multiLevelType w:val="hybridMultilevel"/>
     <w:tmpl w:val="7F1A9F62"/>
@@ -789,7 +889,7 @@
       </w:pPr>
     </w:lvl>
   </w:abstractNum>
-  <w:abstractNum w:abstractNumId="5">
+  <w:abstractNum w:abstractNumId="6">
     <w:nsid w:val="58725208"/>
     <w:multiLevelType w:val="hybridMultilevel"/>
     <w:tmpl w:val="88C693F0"/>
@@ -878,7 +978,7 @@
       </w:pPr>
     </w:lvl>
   </w:abstractNum>
-  <w:abstractNum w:abstractNumId="6">
+  <w:abstractNum w:abstractNumId="7">
     <w:nsid w:val="6EB55656"/>
     <w:multiLevelType w:val="hybridMultilevel"/>
     <w:tmpl w:val="30B27DE0"/>
@@ -967,7 +1067,7 @@
       </w:pPr>
     </w:lvl>
   </w:abstractNum>
-  <w:abstractNum w:abstractNumId="7">
+  <w:abstractNum w:abstractNumId="8">
     <w:nsid w:val="765323E1"/>
     <w:multiLevelType w:val="hybridMultilevel"/>
     <w:tmpl w:val="E4427720"/>
@@ -1057,28 +1157,31 @@
     </w:lvl>
   </w:abstractNum>
   <w:num w:numId="1">
+    <w:abstractNumId w:val="4"/>
+  </w:num>
+  <w:num w:numId="2">
+    <w:abstractNumId w:val="1"/>
+  </w:num>
+  <w:num w:numId="3">
+    <w:abstractNumId w:val="7"/>
+  </w:num>
+  <w:num w:numId="4">
+    <w:abstractNumId w:val="2"/>
+  </w:num>
+  <w:num w:numId="5">
+    <w:abstractNumId w:val="5"/>
+  </w:num>
+  <w:num w:numId="6">
+    <w:abstractNumId w:val="8"/>
+  </w:num>
+  <w:num w:numId="7">
     <w:abstractNumId w:val="3"/>
   </w:num>
-  <w:num w:numId="2">
-    <w:abstractNumId w:val="0"/>
-  </w:num>
-  <w:num w:numId="3">
+  <w:num w:numId="8">
     <w:abstractNumId w:val="6"/>
   </w:num>
-  <w:num w:numId="4">
-    <w:abstractNumId w:val="1"/>
-  </w:num>
-  <w:num w:numId="5">
-    <w:abstractNumId w:val="4"/>
-  </w:num>
-  <w:num w:numId="6">
-    <w:abstractNumId w:val="7"/>
-  </w:num>
-  <w:num w:numId="7">
-    <w:abstractNumId w:val="2"/>
-  </w:num>
-  <w:num w:numId="8">
-    <w:abstractNumId w:val="5"/>
+  <w:num w:numId="9">
+    <w:abstractNumId w:val="0"/>
   </w:num>
 </w:numbering>
 </file>

</xml_diff>

<commit_message>
added constraints to problem #2
</commit_message>
<xml_diff>
--- a/problem solving/Ibarra_Vanessa_problemsolving.docx
+++ b/problem solving/Ibarra_Vanessa_problemsolving.docx
@@ -22,13 +22,8 @@
       <w:r>
         <w:t xml:space="preserve">A. </w:t>
       </w:r>
-      <w:proofErr w:type="gramStart"/>
-      <w:r>
-        <w:t>a</w:t>
-      </w:r>
-      <w:proofErr w:type="gramEnd"/>
-      <w:r>
-        <w:t xml:space="preserve"> man needs to get across a river on a boat. He has 3 things with him but the boat only fits himself and one other thing. What should he leave behind? What order should he take items?</w:t>
+      <w:r>
+        <w:t>a man needs to get across a river on a boat. He has 3 things with him but the boat only fits himself and one other thing. What should he leave behind? What order should he take items?</w:t>
       </w:r>
     </w:p>
     <w:p>
@@ -257,6 +252,9 @@
     <w:p>
       <w:r>
         <w:t xml:space="preserve"> </w:t>
+      </w:r>
+      <w:r>
+        <w:t xml:space="preserve">  B. the constraints are  that you cant guarantee something that is random.</w:t>
       </w:r>
       <w:bookmarkStart w:id="0" w:name="_GoBack"/>
       <w:bookmarkEnd w:id="0"/>

</xml_diff>

<commit_message>
added possible solutions to problem #2
</commit_message>
<xml_diff>
--- a/problem solving/Ibarra_Vanessa_problemsolving.docx
+++ b/problem solving/Ibarra_Vanessa_problemsolving.docx
@@ -22,8 +22,13 @@
       <w:r>
         <w:t xml:space="preserve">A. </w:t>
       </w:r>
-      <w:r>
-        <w:t>a man needs to get across a river on a boat. He has 3 things with him but the boat only fits himself and one other thing. What should he leave behind? What order should he take items?</w:t>
+      <w:proofErr w:type="gramStart"/>
+      <w:r>
+        <w:t>a</w:t>
+      </w:r>
+      <w:proofErr w:type="gramEnd"/>
+      <w:r>
+        <w:t xml:space="preserve"> man needs to get across a river on a boat. He has 3 things with him but the boat only fits himself and one other thing. What should he leave behind? What order should he take items?</w:t>
       </w:r>
     </w:p>
     <w:p>
@@ -241,7 +246,13 @@
     </w:p>
     <w:p>
       <w:r>
-        <w:t>2. A. the sub goals are to count each pair</w:t>
+        <w:t>2</w:t>
+      </w:r>
+      <w:r>
+        <w:t>. A. T</w:t>
+      </w:r>
+      <w:r>
+        <w:t>he sub goals are to count each pair</w:t>
       </w:r>
     </w:p>
     <w:p>
@@ -254,12 +265,89 @@
         <w:t xml:space="preserve"> </w:t>
       </w:r>
       <w:r>
-        <w:t xml:space="preserve">  B. the constraints are  that you cant guarantee something that is random.</w:t>
+        <w:t xml:space="preserve">  B. </w:t>
+      </w:r>
+      <w:r>
+        <w:t>The</w:t>
+      </w:r>
+      <w:r>
+        <w:t xml:space="preserve"> constraints </w:t>
+      </w:r>
+      <w:r>
+        <w:t>are that</w:t>
+      </w:r>
+      <w:r>
+        <w:t xml:space="preserve"> you </w:t>
+      </w:r>
+      <w:r>
+        <w:t>can’t</w:t>
+      </w:r>
+      <w:r>
+        <w:t xml:space="preserve"> guarantee something that is random.</w:t>
+      </w:r>
+    </w:p>
+    <w:p>
+      <w:r>
+        <w:t>3. A. possible solutions</w:t>
+      </w:r>
+    </w:p>
+    <w:p>
+      <w:r>
+        <w:t>1. T</w:t>
+      </w:r>
+      <w:r>
+        <w:t>o guarantee 1 pair you need to pick out</w:t>
+      </w:r>
+      <w:r>
+        <w:t xml:space="preserve"> at least</w:t>
+      </w:r>
+      <w:r>
+        <w:t xml:space="preserve"> 4 </w:t>
+      </w:r>
+      <w:r>
+        <w:t>socks.</w:t>
+      </w:r>
+    </w:p>
+    <w:p>
+      <w:r>
+        <w:t xml:space="preserve">2. </w:t>
+      </w:r>
+      <w:r>
+        <w:t>To</w:t>
+      </w:r>
+      <w:r>
+        <w:t xml:space="preserve"> pick out 1 pair you need to pick out 2 socks</w:t>
+      </w:r>
+      <w:r>
+        <w:t xml:space="preserve"> minimum.</w:t>
+      </w:r>
+    </w:p>
+    <w:p>
+      <w:r>
+        <w:t xml:space="preserve">3. </w:t>
+      </w:r>
+      <w:r>
+        <w:t>To</w:t>
+      </w:r>
+      <w:r>
+        <w:t xml:space="preserve"> pick 3 pairs you need to pick out 6 socks</w:t>
+      </w:r>
+      <w:r>
+        <w:t xml:space="preserve"> minimum.</w:t>
+      </w:r>
+    </w:p>
+    <w:p>
+      <w:r>
+        <w:t>4. To guarantee 1 pair you need to pick out all 20 socks.</w:t>
+      </w:r>
+    </w:p>
+    <w:p>
+      <w:r>
+        <w:t>5. To guarantee 3 pairs you need to pick out all 20 socks.</w:t>
       </w:r>
       <w:bookmarkStart w:id="0" w:name="_GoBack"/>
       <w:bookmarkEnd w:id="0"/>
     </w:p>
-    <w:p/>
     <w:sectPr>
       <w:headerReference w:type="default" r:id="rId8"/>
       <w:pgSz w:w="12240" w:h="15840"/>

</xml_diff>

<commit_message>
added evaluation of solutions to problem #2
</commit_message>
<xml_diff>
--- a/problem solving/Ibarra_Vanessa_problemsolving.docx
+++ b/problem solving/Ibarra_Vanessa_problemsolving.docx
@@ -345,8 +345,17 @@
       <w:r>
         <w:t>5. To guarantee 3 pairs you need to pick out all 20 socks.</w:t>
       </w:r>
+    </w:p>
+    <w:p>
+      <w:r>
+        <w:lastRenderedPageBreak/>
+        <w:t xml:space="preserve">4. A. Each solution somewhat meets the goals the only that works for both questions is that you need </w:t>
+      </w:r>
       <w:bookmarkStart w:id="0" w:name="_GoBack"/>
       <w:bookmarkEnd w:id="0"/>
+      <w:r>
+        <w:t>to pick 20 socks to guarantee 1 or 3 pairs.</w:t>
+      </w:r>
     </w:p>
     <w:sectPr>
       <w:headerReference w:type="default" r:id="rId8"/>

</xml_diff>

<commit_message>
added explanation of solution to problem #2
</commit_message>
<xml_diff>
--- a/problem solving/Ibarra_Vanessa_problemsolving.docx
+++ b/problem solving/Ibarra_Vanessa_problemsolving.docx
@@ -349,14 +349,21 @@
     <w:p>
       <w:r>
         <w:lastRenderedPageBreak/>
-        <w:t xml:space="preserve">4. A. Each solution somewhat meets the goals the only that works for both questions is that you need </w:t>
+        <w:t>4. A. Each solution somewhat meets the goals the only that works for both questions is that you need to pick 20 socks to guarantee 1 or 3 pairs.</w:t>
+      </w:r>
+    </w:p>
+    <w:p/>
+    <w:p>
+      <w:r>
+        <w:t xml:space="preserve">5. </w:t>
       </w:r>
       <w:bookmarkStart w:id="0" w:name="_GoBack"/>
       <w:bookmarkEnd w:id="0"/>
       <w:r>
-        <w:t>to pick 20 socks to guarantee 1 or 3 pairs.</w:t>
-      </w:r>
-    </w:p>
+        <w:t>A. The only guaranteed solution is to pick out 20 socks to get the pairs you need to answer the questions.</w:t>
+      </w:r>
+    </w:p>
+    <w:p/>
     <w:sectPr>
       <w:headerReference w:type="default" r:id="rId8"/>
       <w:pgSz w:w="12240" w:h="15840"/>

</xml_diff>

<commit_message>
added cases/examples for solution.
</commit_message>
<xml_diff>
--- a/problem solving/Ibarra_Vanessa_problemsolving.docx
+++ b/problem solving/Ibarra_Vanessa_problemsolving.docx
@@ -22,13 +22,8 @@
       <w:r>
         <w:t xml:space="preserve">A. </w:t>
       </w:r>
-      <w:proofErr w:type="gramStart"/>
-      <w:r>
-        <w:t>a</w:t>
-      </w:r>
-      <w:proofErr w:type="gramEnd"/>
-      <w:r>
-        <w:t xml:space="preserve"> man needs to get across a river on a boat. He has 3 things with him but the boat only fits himself and one other thing. What should he leave behind? What order should he take items?</w:t>
+      <w:r>
+        <w:t>a man needs to get across a river on a boat. He has 3 things with him but the boat only fits himself and one other thing. What should he leave behind? What order should he take items?</w:t>
       </w:r>
     </w:p>
     <w:p>
@@ -355,13 +350,15 @@
     <w:p/>
     <w:p>
       <w:r>
-        <w:t xml:space="preserve">5. </w:t>
+        <w:t>5. A. The only guaranteed solution is to pick out 20 socks to get the pairs you need to answer the questions.</w:t>
+      </w:r>
+    </w:p>
+    <w:p>
+      <w:r>
+        <w:t xml:space="preserve">    B. I actually  worked for a long time with my actual socks before the answer clicked that the only way to guarantee something decided at random is to pick  them all. </w:t>
       </w:r>
       <w:bookmarkStart w:id="0" w:name="_GoBack"/>
       <w:bookmarkEnd w:id="0"/>
-      <w:r>
-        <w:t>A. The only guaranteed solution is to pick out 20 socks to get the pairs you need to answer the questions.</w:t>
-      </w:r>
     </w:p>
     <w:p/>
     <w:sectPr>

</xml_diff>

<commit_message>
added problem in my words to problem #3
</commit_message>
<xml_diff>
--- a/problem solving/Ibarra_Vanessa_problemsolving.docx
+++ b/problem solving/Ibarra_Vanessa_problemsolving.docx
@@ -22,8 +22,13 @@
       <w:r>
         <w:t xml:space="preserve">A. </w:t>
       </w:r>
-      <w:r>
-        <w:t>a man needs to get across a river on a boat. He has 3 things with him but the boat only fits himself and one other thing. What should he leave behind? What order should he take items?</w:t>
+      <w:proofErr w:type="gramStart"/>
+      <w:r>
+        <w:t>a</w:t>
+      </w:r>
+      <w:proofErr w:type="gramEnd"/>
+      <w:r>
+        <w:t xml:space="preserve"> man needs to get across a river on a boat. He has 3 things with him but the boat only fits himself and one other thing. What should he leave behind? What order should he take items?</w:t>
       </w:r>
     </w:p>
     <w:p>
@@ -355,12 +360,69 @@
     </w:p>
     <w:p>
       <w:r>
-        <w:t xml:space="preserve">    B. I actually  worked for a long time with my actual socks before the answer clicked that the only way to guarantee something decided at random is to pick  them all. </w:t>
+        <w:t xml:space="preserve">    B. I </w:t>
+      </w:r>
+      <w:r>
+        <w:t>actually worked</w:t>
+      </w:r>
+      <w:r>
+        <w:t xml:space="preserve"> for a long time with my actual socks before the answer clicked that the only way to guarantee something decided at random is to </w:t>
+      </w:r>
+      <w:proofErr w:type="gramStart"/>
+      <w:r>
+        <w:t>pick  them</w:t>
+      </w:r>
+      <w:proofErr w:type="gramEnd"/>
+      <w:r>
+        <w:t xml:space="preserve"> all. </w:t>
+      </w:r>
+    </w:p>
+    <w:p/>
+    <w:p>
+      <w:r>
+        <w:t>Problem #3</w:t>
+      </w:r>
+    </w:p>
+    <w:p>
+      <w:pPr>
+        <w:pStyle w:val="ListParagraph"/>
+        <w:numPr>
+          <w:ilvl w:val="0"/>
+          <w:numId w:val="10"/>
+        </w:numPr>
+      </w:pPr>
+      <w:r>
+        <w:t>A. If a girl uses th</w:t>
+      </w:r>
+      <w:r>
+        <w:t>e fingers of one hand to count</w:t>
+      </w:r>
+      <w:proofErr w:type="gramStart"/>
+      <w:r>
+        <w:t>.</w:t>
+      </w:r>
+      <w:r>
+        <w:t>(</w:t>
+      </w:r>
+      <w:proofErr w:type="gramEnd"/>
+      <w:r>
+        <w:t>thumb=1, pointer=2, middle=3, ring=4, pinkie=5,ring=6, middle=7, pointer=8,thumb=9) and so on.</w:t>
+      </w:r>
+      <w:r>
+        <w:t xml:space="preserve"> If she continues </w:t>
       </w:r>
       <w:bookmarkStart w:id="0" w:name="_GoBack"/>
       <w:bookmarkEnd w:id="0"/>
-    </w:p>
-    <w:p/>
+      <w:r>
+        <w:t>this way which finger will she be on when she counts 10, 100, and 1000.</w:t>
+      </w:r>
+    </w:p>
+    <w:p>
+      <w:pPr>
+        <w:pStyle w:val="ListParagraph"/>
+        <w:ind w:left="460"/>
+      </w:pPr>
+    </w:p>
     <w:sectPr>
       <w:headerReference w:type="default" r:id="rId8"/>
       <w:pgSz w:w="12240" w:h="15840"/>
@@ -1078,6 +1140,95 @@
     </w:lvl>
   </w:abstractNum>
   <w:abstractNum w:abstractNumId="7">
+    <w:nsid w:val="6CE559B7"/>
+    <w:multiLevelType w:val="hybridMultilevel"/>
+    <w:tmpl w:val="6FCA2308"/>
+    <w:lvl w:ilvl="0" w:tplc="792E6246">
+      <w:start w:val="1"/>
+      <w:numFmt w:val="decimal"/>
+      <w:lvlText w:val="%1."/>
+      <w:lvlJc w:val="left"/>
+      <w:pPr>
+        <w:ind w:left="460" w:hanging="360"/>
+      </w:pPr>
+      <w:rPr>
+        <w:rFonts w:hint="default"/>
+      </w:rPr>
+    </w:lvl>
+    <w:lvl w:ilvl="1" w:tplc="04090019" w:tentative="1">
+      <w:start w:val="1"/>
+      <w:numFmt w:val="lowerLetter"/>
+      <w:lvlText w:val="%2."/>
+      <w:lvlJc w:val="left"/>
+      <w:pPr>
+        <w:ind w:left="1180" w:hanging="360"/>
+      </w:pPr>
+    </w:lvl>
+    <w:lvl w:ilvl="2" w:tplc="0409001B" w:tentative="1">
+      <w:start w:val="1"/>
+      <w:numFmt w:val="lowerRoman"/>
+      <w:lvlText w:val="%3."/>
+      <w:lvlJc w:val="right"/>
+      <w:pPr>
+        <w:ind w:left="1900" w:hanging="180"/>
+      </w:pPr>
+    </w:lvl>
+    <w:lvl w:ilvl="3" w:tplc="0409000F" w:tentative="1">
+      <w:start w:val="1"/>
+      <w:numFmt w:val="decimal"/>
+      <w:lvlText w:val="%4."/>
+      <w:lvlJc w:val="left"/>
+      <w:pPr>
+        <w:ind w:left="2620" w:hanging="360"/>
+      </w:pPr>
+    </w:lvl>
+    <w:lvl w:ilvl="4" w:tplc="04090019" w:tentative="1">
+      <w:start w:val="1"/>
+      <w:numFmt w:val="lowerLetter"/>
+      <w:lvlText w:val="%5."/>
+      <w:lvlJc w:val="left"/>
+      <w:pPr>
+        <w:ind w:left="3340" w:hanging="360"/>
+      </w:pPr>
+    </w:lvl>
+    <w:lvl w:ilvl="5" w:tplc="0409001B" w:tentative="1">
+      <w:start w:val="1"/>
+      <w:numFmt w:val="lowerRoman"/>
+      <w:lvlText w:val="%6."/>
+      <w:lvlJc w:val="right"/>
+      <w:pPr>
+        <w:ind w:left="4060" w:hanging="180"/>
+      </w:pPr>
+    </w:lvl>
+    <w:lvl w:ilvl="6" w:tplc="0409000F" w:tentative="1">
+      <w:start w:val="1"/>
+      <w:numFmt w:val="decimal"/>
+      <w:lvlText w:val="%7."/>
+      <w:lvlJc w:val="left"/>
+      <w:pPr>
+        <w:ind w:left="4780" w:hanging="360"/>
+      </w:pPr>
+    </w:lvl>
+    <w:lvl w:ilvl="7" w:tplc="04090019" w:tentative="1">
+      <w:start w:val="1"/>
+      <w:numFmt w:val="lowerLetter"/>
+      <w:lvlText w:val="%8."/>
+      <w:lvlJc w:val="left"/>
+      <w:pPr>
+        <w:ind w:left="5500" w:hanging="360"/>
+      </w:pPr>
+    </w:lvl>
+    <w:lvl w:ilvl="8" w:tplc="0409001B" w:tentative="1">
+      <w:start w:val="1"/>
+      <w:numFmt w:val="lowerRoman"/>
+      <w:lvlText w:val="%9."/>
+      <w:lvlJc w:val="right"/>
+      <w:pPr>
+        <w:ind w:left="6220" w:hanging="180"/>
+      </w:pPr>
+    </w:lvl>
+  </w:abstractNum>
+  <w:abstractNum w:abstractNumId="8">
     <w:nsid w:val="6EB55656"/>
     <w:multiLevelType w:val="hybridMultilevel"/>
     <w:tmpl w:val="30B27DE0"/>
@@ -1166,7 +1317,7 @@
       </w:pPr>
     </w:lvl>
   </w:abstractNum>
-  <w:abstractNum w:abstractNumId="8">
+  <w:abstractNum w:abstractNumId="9">
     <w:nsid w:val="765323E1"/>
     <w:multiLevelType w:val="hybridMultilevel"/>
     <w:tmpl w:val="E4427720"/>
@@ -1262,7 +1413,7 @@
     <w:abstractNumId w:val="1"/>
   </w:num>
   <w:num w:numId="3">
-    <w:abstractNumId w:val="7"/>
+    <w:abstractNumId w:val="8"/>
   </w:num>
   <w:num w:numId="4">
     <w:abstractNumId w:val="2"/>
@@ -1271,7 +1422,7 @@
     <w:abstractNumId w:val="5"/>
   </w:num>
   <w:num w:numId="6">
-    <w:abstractNumId w:val="8"/>
+    <w:abstractNumId w:val="9"/>
   </w:num>
   <w:num w:numId="7">
     <w:abstractNumId w:val="3"/>
@@ -1281,6 +1432,9 @@
   </w:num>
   <w:num w:numId="9">
     <w:abstractNumId w:val="0"/>
+  </w:num>
+  <w:num w:numId="10">
+    <w:abstractNumId w:val="7"/>
   </w:num>
 </w:numbering>
 </file>

</xml_diff>

<commit_message>
added sub goals to problem #3
</commit_message>
<xml_diff>
--- a/problem solving/Ibarra_Vanessa_problemsolving.docx
+++ b/problem solving/Ibarra_Vanessa_problemsolving.docx
@@ -409,19 +409,57 @@
         <w:t>thumb=1, pointer=2, middle=3, ring=4, pinkie=5,ring=6, middle=7, pointer=8,thumb=9) and so on.</w:t>
       </w:r>
       <w:r>
-        <w:t xml:space="preserve"> If she continues </w:t>
-      </w:r>
+        <w:t xml:space="preserve"> If she continues this way which finger will she be on when she counts 10, 100, and 1000.</w:t>
+      </w:r>
+      <w:r>
+        <w:t xml:space="preserve"> The overall goal is to figure out which numbers she stops on.</w:t>
+      </w:r>
+    </w:p>
+    <w:p>
+      <w:pPr>
+        <w:pStyle w:val="ListParagraph"/>
+        <w:numPr>
+          <w:ilvl w:val="0"/>
+          <w:numId w:val="10"/>
+        </w:numPr>
+      </w:pPr>
+      <w:r>
+        <w:t>The sub goals are</w:t>
+      </w:r>
+    </w:p>
+    <w:p>
+      <w:pPr>
+        <w:pStyle w:val="ListParagraph"/>
+        <w:ind w:left="460"/>
+      </w:pPr>
+      <w:r>
+        <w:t>Count from 1 to 10</w:t>
+      </w:r>
+    </w:p>
+    <w:p>
+      <w:pPr>
+        <w:pStyle w:val="ListParagraph"/>
+        <w:ind w:left="460"/>
+      </w:pPr>
+      <w:r>
+        <w:t>Count from 1 to 100</w:t>
+      </w:r>
+    </w:p>
+    <w:p>
+      <w:pPr>
+        <w:ind w:left="100"/>
+      </w:pPr>
+      <w:r>
+        <w:t xml:space="preserve">        Count from 1 to 1000</w:t>
+      </w:r>
+    </w:p>
+    <w:p>
+      <w:pPr>
+        <w:pStyle w:val="ListParagraph"/>
+        <w:ind w:left="460"/>
+      </w:pPr>
       <w:bookmarkStart w:id="0" w:name="_GoBack"/>
       <w:bookmarkEnd w:id="0"/>
-      <w:r>
-        <w:t>this way which finger will she be on when she counts 10, 100, and 1000.</w:t>
-      </w:r>
-    </w:p>
-    <w:p>
-      <w:pPr>
-        <w:pStyle w:val="ListParagraph"/>
-        <w:ind w:left="460"/>
-      </w:pPr>
     </w:p>
     <w:sectPr>
       <w:headerReference w:type="default" r:id="rId8"/>

</xml_diff>

<commit_message>
added constraints to problem #3
</commit_message>
<xml_diff>
--- a/problem solving/Ibarra_Vanessa_problemsolving.docx
+++ b/problem solving/Ibarra_Vanessa_problemsolving.docx
@@ -22,13 +22,8 @@
       <w:r>
         <w:t xml:space="preserve">A. </w:t>
       </w:r>
-      <w:proofErr w:type="gramStart"/>
-      <w:r>
-        <w:t>a</w:t>
-      </w:r>
-      <w:proofErr w:type="gramEnd"/>
-      <w:r>
-        <w:t xml:space="preserve"> man needs to get across a river on a boat. He has 3 things with him but the boat only fits himself and one other thing. What should he leave behind? What order should he take items?</w:t>
+      <w:r>
+        <w:t>a man needs to get across a river on a boat. He has 3 things with him but the boat only fits himself and one other thing. What should he leave behind? What order should he take items?</w:t>
       </w:r>
     </w:p>
     <w:p>
@@ -366,15 +361,7 @@
         <w:t>actually worked</w:t>
       </w:r>
       <w:r>
-        <w:t xml:space="preserve"> for a long time with my actual socks before the answer clicked that the only way to guarantee something decided at random is to </w:t>
-      </w:r>
-      <w:proofErr w:type="gramStart"/>
-      <w:r>
-        <w:t>pick  them</w:t>
-      </w:r>
-      <w:proofErr w:type="gramEnd"/>
-      <w:r>
-        <w:t xml:space="preserve"> all. </w:t>
+        <w:t xml:space="preserve"> for a long time with my actual socks before the answer clicked that the only way to guarantee something decided at random is to pick  them all. </w:t>
       </w:r>
     </w:p>
     <w:p/>
@@ -395,18 +382,10 @@
         <w:t>A. If a girl uses th</w:t>
       </w:r>
       <w:r>
-        <w:t>e fingers of one hand to count</w:t>
-      </w:r>
-      <w:proofErr w:type="gramStart"/>
-      <w:r>
-        <w:t>.</w:t>
-      </w:r>
-      <w:r>
-        <w:t>(</w:t>
-      </w:r>
-      <w:proofErr w:type="gramEnd"/>
-      <w:r>
-        <w:t>thumb=1, pointer=2, middle=3, ring=4, pinkie=5,ring=6, middle=7, pointer=8,thumb=9) and so on.</w:t>
+        <w:t>e fingers of one hand to count.</w:t>
+      </w:r>
+      <w:r>
+        <w:t>(thumb=1, pointer=2, middle=3, ring=4, pinkie=5,ring=6, middle=7, pointer=8,thumb=9) and so on.</w:t>
       </w:r>
       <w:r>
         <w:t xml:space="preserve"> If she continues this way which finger will she be on when she counts 10, 100, and 1000.</w:t>
@@ -424,6 +403,9 @@
         </w:numPr>
       </w:pPr>
       <w:r>
+        <w:t xml:space="preserve">A. </w:t>
+      </w:r>
+      <w:r>
         <w:t>The sub goals are</w:t>
       </w:r>
     </w:p>
@@ -454,10 +436,11 @@
       </w:r>
     </w:p>
     <w:p>
-      <w:pPr>
-        <w:pStyle w:val="ListParagraph"/>
-        <w:ind w:left="460"/>
-      </w:pPr>
+      <w:r>
+        <w:t xml:space="preserve">         B. This would take a very long time.</w:t>
+      </w:r>
+    </w:p>
+    <w:p>
       <w:bookmarkStart w:id="0" w:name="_GoBack"/>
       <w:bookmarkEnd w:id="0"/>
     </w:p>

</xml_diff>

<commit_message>
added evaluation of solutions to problem #3
</commit_message>
<xml_diff>
--- a/problem solving/Ibarra_Vanessa_problemsolving.docx
+++ b/problem solving/Ibarra_Vanessa_problemsolving.docx
@@ -441,6 +441,14 @@
       </w:r>
     </w:p>
     <w:p>
+      <w:r>
+        <w:t>3.try to predict the number she stops on by looking at even and odd numbers.</w:t>
+      </w:r>
+    </w:p>
+    <w:p>
+      <w:r>
+        <w:t xml:space="preserve">  This solution only works for 10 and 100. </w:t>
+      </w:r>
       <w:bookmarkStart w:id="0" w:name="_GoBack"/>
       <w:bookmarkEnd w:id="0"/>
     </w:p>

</xml_diff>

<commit_message>
fixed identify and evaluate portions of problem #3
</commit_message>
<xml_diff>
--- a/problem solving/Ibarra_Vanessa_problemsolving.docx
+++ b/problem solving/Ibarra_Vanessa_problemsolving.docx
@@ -22,8 +22,13 @@
       <w:r>
         <w:t xml:space="preserve">A. </w:t>
       </w:r>
-      <w:r>
-        <w:t>a man needs to get across a river on a boat. He has 3 things with him but the boat only fits himself and one other thing. What should he leave behind? What order should he take items?</w:t>
+      <w:proofErr w:type="gramStart"/>
+      <w:r>
+        <w:t>a</w:t>
+      </w:r>
+      <w:proofErr w:type="gramEnd"/>
+      <w:r>
+        <w:t xml:space="preserve"> man needs to get across a river on a boat. He has 3 things with him but the boat only fits himself and one other thing. What should he leave behind? What order should he take items?</w:t>
       </w:r>
     </w:p>
     <w:p>
@@ -361,7 +366,15 @@
         <w:t>actually worked</w:t>
       </w:r>
       <w:r>
-        <w:t xml:space="preserve"> for a long time with my actual socks before the answer clicked that the only way to guarantee something decided at random is to pick  them all. </w:t>
+        <w:t xml:space="preserve"> for a long time with my actual socks before the answer clicked that the only way to guarantee something decided at random is to </w:t>
+      </w:r>
+      <w:proofErr w:type="gramStart"/>
+      <w:r>
+        <w:t>pick  them</w:t>
+      </w:r>
+      <w:proofErr w:type="gramEnd"/>
+      <w:r>
+        <w:t xml:space="preserve"> all. </w:t>
       </w:r>
     </w:p>
     <w:p/>
@@ -382,10 +395,18 @@
         <w:t>A. If a girl uses th</w:t>
       </w:r>
       <w:r>
-        <w:t>e fingers of one hand to count.</w:t>
-      </w:r>
-      <w:r>
-        <w:t>(thumb=1, pointer=2, middle=3, ring=4, pinkie=5,ring=6, middle=7, pointer=8,thumb=9) and so on.</w:t>
+        <w:t>e fingers of one hand to count</w:t>
+      </w:r>
+      <w:proofErr w:type="gramStart"/>
+      <w:r>
+        <w:t>.</w:t>
+      </w:r>
+      <w:r>
+        <w:t>(</w:t>
+      </w:r>
+      <w:proofErr w:type="gramEnd"/>
+      <w:r>
+        <w:t>thumb=1, pointer=2, middle=3, ring=4, pinkie=5,ring=6, middle=7, pointer=8,thumb=9) and so on.</w:t>
       </w:r>
       <w:r>
         <w:t xml:space="preserve"> If she continues this way which finger will she be on when she counts 10, 100, and 1000.</w:t>
@@ -447,7 +468,10 @@
     </w:p>
     <w:p>
       <w:r>
-        <w:t xml:space="preserve">  This solution only works for 10 and 100. </w:t>
+        <w:t xml:space="preserve"> </w:t>
+      </w:r>
+      <w:r>
+        <w:t>4. this solution only meets goals for 10 and 100.</w:t>
       </w:r>
       <w:bookmarkStart w:id="0" w:name="_GoBack"/>
       <w:bookmarkEnd w:id="0"/>

</xml_diff>

<commit_message>
added explanation of solution to problem #3
</commit_message>
<xml_diff>
--- a/problem solving/Ibarra_Vanessa_problemsolving.docx
+++ b/problem solving/Ibarra_Vanessa_problemsolving.docx
@@ -471,7 +471,21 @@
         <w:t xml:space="preserve"> </w:t>
       </w:r>
       <w:r>
-        <w:t>4. this solution only meets goals for 10 and 100.</w:t>
+        <w:t xml:space="preserve">4. </w:t>
+      </w:r>
+      <w:r>
+        <w:t>This</w:t>
+      </w:r>
+      <w:r>
+        <w:t xml:space="preserve"> solution only meets goals for 10 and 100.</w:t>
+      </w:r>
+    </w:p>
+    <w:p>
+      <w:r>
+        <w:t xml:space="preserve">5. The solution would be that she </w:t>
+      </w:r>
+      <w:r>
+        <w:t>stops on her pointer finger when she is at 10. She stops at her ring finger when she gets to 100. I could not solve for 1000.</w:t>
       </w:r>
       <w:bookmarkStart w:id="0" w:name="_GoBack"/>
       <w:bookmarkEnd w:id="0"/>

</xml_diff>

<commit_message>
fixxed answer for solution explanation in problem #3
</commit_message>
<xml_diff>
--- a/problem solving/Ibarra_Vanessa_problemsolving.docx
+++ b/problem solving/Ibarra_Vanessa_problemsolving.docx
@@ -22,13 +22,8 @@
       <w:r>
         <w:t xml:space="preserve">A. </w:t>
       </w:r>
-      <w:proofErr w:type="gramStart"/>
-      <w:r>
-        <w:t>a</w:t>
-      </w:r>
-      <w:proofErr w:type="gramEnd"/>
-      <w:r>
-        <w:t xml:space="preserve"> man needs to get across a river on a boat. He has 3 things with him but the boat only fits himself and one other thing. What should he leave behind? What order should he take items?</w:t>
+      <w:r>
+        <w:t>a man needs to get across a river on a boat. He has 3 things with him but the boat only fits himself and one other thing. What should he leave behind? What order should he take items?</w:t>
       </w:r>
     </w:p>
     <w:p>
@@ -368,11 +363,9 @@
       <w:r>
         <w:t xml:space="preserve"> for a long time with my actual socks before the answer clicked that the only way to guarantee something decided at random is to </w:t>
       </w:r>
-      <w:proofErr w:type="gramStart"/>
-      <w:r>
-        <w:t>pick  them</w:t>
-      </w:r>
-      <w:proofErr w:type="gramEnd"/>
+      <w:r>
+        <w:t>pick them</w:t>
+      </w:r>
       <w:r>
         <w:t xml:space="preserve"> all. </w:t>
       </w:r>
@@ -397,16 +390,11 @@
       <w:r>
         <w:t>e fingers of one hand to count</w:t>
       </w:r>
-      <w:proofErr w:type="gramStart"/>
-      <w:r>
-        <w:t>.</w:t>
-      </w:r>
-      <w:r>
-        <w:t>(</w:t>
-      </w:r>
-      <w:proofErr w:type="gramEnd"/>
-      <w:r>
-        <w:t>thumb=1, pointer=2, middle=3, ring=4, pinkie=5,ring=6, middle=7, pointer=8,thumb=9) and so on.</w:t>
+      <w:r>
+        <w:t>. (Thumb</w:t>
+      </w:r>
+      <w:r>
+        <w:t>=1, pointer=2, middle=3, ring=4, pinkie=5,ring=6, middle=7, pointer=8,thumb=9) and so on.</w:t>
       </w:r>
       <w:r>
         <w:t xml:space="preserve"> If she continues this way which finger will she be on when she counts 10, 100, and 1000.</w:t>
@@ -482,10 +470,24 @@
     </w:p>
     <w:p>
       <w:r>
-        <w:t xml:space="preserve">5. The solution would be that she </w:t>
-      </w:r>
-      <w:r>
-        <w:t>stops on her pointer finger when she is at 10. She stops at her ring finger when she gets to 100. I could not solve for 1000.</w:t>
+        <w:t xml:space="preserve">5. </w:t>
+      </w:r>
+      <w:r>
+        <w:t>A. The</w:t>
+      </w:r>
+      <w:r>
+        <w:t xml:space="preserve"> solution would be that she </w:t>
+      </w:r>
+      <w:r>
+        <w:t xml:space="preserve">stops on her pointer finger when she is at 10. She stops at her ring finger when she gets to 100. </w:t>
+      </w:r>
+      <w:r>
+        <w:t>She will stop on her pointer finger when she reaches 1000.</w:t>
+      </w:r>
+    </w:p>
+    <w:p>
+      <w:r>
+        <w:t xml:space="preserve">     B. </w:t>
       </w:r>
       <w:bookmarkStart w:id="0" w:name="_GoBack"/>
       <w:bookmarkEnd w:id="0"/>

</xml_diff>

<commit_message>
added diagrams of my process for problem #3
</commit_message>
<xml_diff>
--- a/problem solving/Ibarra_Vanessa_problemsolving.docx
+++ b/problem solving/Ibarra_Vanessa_problemsolving.docx
@@ -489,11 +489,103 @@
       <w:r>
         <w:t xml:space="preserve">     B. </w:t>
       </w:r>
+      <w:r>
+        <w:rPr>
+          <w:noProof/>
+        </w:rPr>
+        <w:drawing>
+          <wp:inline distT="0" distB="0" distL="0" distR="0" wp14:anchorId="72C9A2A3" wp14:editId="5F88D44E">
+            <wp:extent cx="1595628" cy="2194560"/>
+            <wp:effectExtent l="0" t="0" r="5080" b="0"/>
+            <wp:docPr id="1" name="Picture 1"/>
+            <wp:cNvGraphicFramePr>
+              <a:graphicFrameLocks xmlns:a="http://schemas.openxmlformats.org/drawingml/2006/main" noChangeAspect="1"/>
+            </wp:cNvGraphicFramePr>
+            <a:graphic xmlns:a="http://schemas.openxmlformats.org/drawingml/2006/main">
+              <a:graphicData uri="http://schemas.openxmlformats.org/drawingml/2006/picture">
+                <pic:pic xmlns:pic="http://schemas.openxmlformats.org/drawingml/2006/picture">
+                  <pic:nvPicPr>
+                    <pic:cNvPr id="0" name="20002.jpg"/>
+                    <pic:cNvPicPr/>
+                  </pic:nvPicPr>
+                  <pic:blipFill>
+                    <a:blip r:embed="rId8">
+                      <a:extLst>
+                        <a:ext uri="{28A0092B-C50C-407E-A947-70E740481C1C}">
+                          <a14:useLocalDpi xmlns:a14="http://schemas.microsoft.com/office/drawing/2010/main" val="0"/>
+                        </a:ext>
+                      </a:extLst>
+                    </a:blip>
+                    <a:stretch>
+                      <a:fillRect/>
+                    </a:stretch>
+                  </pic:blipFill>
+                  <pic:spPr>
+                    <a:xfrm>
+                      <a:off x="0" y="0"/>
+                      <a:ext cx="1595628" cy="2194560"/>
+                    </a:xfrm>
+                    <a:prstGeom prst="rect">
+                      <a:avLst/>
+                    </a:prstGeom>
+                  </pic:spPr>
+                </pic:pic>
+              </a:graphicData>
+            </a:graphic>
+          </wp:inline>
+        </w:drawing>
+      </w:r>
       <w:bookmarkStart w:id="0" w:name="_GoBack"/>
+      <w:r>
+        <w:rPr>
+          <w:noProof/>
+        </w:rPr>
+        <w:drawing>
+          <wp:inline distT="0" distB="0" distL="0" distR="0" wp14:anchorId="510539C3" wp14:editId="456345CC">
+            <wp:extent cx="1612900" cy="2211977"/>
+            <wp:effectExtent l="0" t="0" r="0" b="0"/>
+            <wp:docPr id="2" name="Picture 2"/>
+            <wp:cNvGraphicFramePr>
+              <a:graphicFrameLocks xmlns:a="http://schemas.openxmlformats.org/drawingml/2006/main" noChangeAspect="1"/>
+            </wp:cNvGraphicFramePr>
+            <a:graphic xmlns:a="http://schemas.openxmlformats.org/drawingml/2006/main">
+              <a:graphicData uri="http://schemas.openxmlformats.org/drawingml/2006/picture">
+                <pic:pic xmlns:pic="http://schemas.openxmlformats.org/drawingml/2006/picture">
+                  <pic:nvPicPr>
+                    <pic:cNvPr id="0" name="20001.jpg"/>
+                    <pic:cNvPicPr/>
+                  </pic:nvPicPr>
+                  <pic:blipFill>
+                    <a:blip r:embed="rId9">
+                      <a:extLst>
+                        <a:ext uri="{28A0092B-C50C-407E-A947-70E740481C1C}">
+                          <a14:useLocalDpi xmlns:a14="http://schemas.microsoft.com/office/drawing/2010/main" val="0"/>
+                        </a:ext>
+                      </a:extLst>
+                    </a:blip>
+                    <a:stretch>
+                      <a:fillRect/>
+                    </a:stretch>
+                  </pic:blipFill>
+                  <pic:spPr>
+                    <a:xfrm>
+                      <a:off x="0" y="0"/>
+                      <a:ext cx="1612900" cy="2211977"/>
+                    </a:xfrm>
+                    <a:prstGeom prst="rect">
+                      <a:avLst/>
+                    </a:prstGeom>
+                  </pic:spPr>
+                </pic:pic>
+              </a:graphicData>
+            </a:graphic>
+          </wp:inline>
+        </w:drawing>
+      </w:r>
       <w:bookmarkEnd w:id="0"/>
     </w:p>
     <w:sectPr>
-      <w:headerReference w:type="default" r:id="rId8"/>
+      <w:headerReference w:type="default" r:id="rId10"/>
       <w:pgSz w:w="12240" w:h="15840"/>
       <w:pgMar w:top="1440" w:right="1800" w:bottom="1440" w:left="1800" w:header="720" w:footer="720" w:gutter="0"/>
       <w:cols w:space="720"/>
@@ -1744,6 +1836,33 @@
       <w:contextualSpacing/>
     </w:pPr>
   </w:style>
+  <w:style w:type="paragraph" w:styleId="BalloonText">
+    <w:name w:val="Balloon Text"/>
+    <w:basedOn w:val="Normal"/>
+    <w:link w:val="BalloonTextChar"/>
+    <w:uiPriority w:val="99"/>
+    <w:semiHidden/>
+    <w:unhideWhenUsed/>
+    <w:rsid w:val="00FB4E6F"/>
+    <w:rPr>
+      <w:rFonts w:ascii="Lucida Grande" w:hAnsi="Lucida Grande"/>
+      <w:sz w:val="18"/>
+      <w:szCs w:val="18"/>
+    </w:rPr>
+  </w:style>
+  <w:style w:type="character" w:customStyle="1" w:styleId="BalloonTextChar">
+    <w:name w:val="Balloon Text Char"/>
+    <w:basedOn w:val="DefaultParagraphFont"/>
+    <w:link w:val="BalloonText"/>
+    <w:uiPriority w:val="99"/>
+    <w:semiHidden/>
+    <w:rsid w:val="00FB4E6F"/>
+    <w:rPr>
+      <w:rFonts w:ascii="Lucida Grande" w:hAnsi="Lucida Grande"/>
+      <w:sz w:val="18"/>
+      <w:szCs w:val="18"/>
+    </w:rPr>
+  </w:style>
 </w:styles>
 </file>
 
@@ -1982,6 +2101,33 @@
       <w:ind w:left="720"/>
       <w:contextualSpacing/>
     </w:pPr>
+  </w:style>
+  <w:style w:type="paragraph" w:styleId="BalloonText">
+    <w:name w:val="Balloon Text"/>
+    <w:basedOn w:val="Normal"/>
+    <w:link w:val="BalloonTextChar"/>
+    <w:uiPriority w:val="99"/>
+    <w:semiHidden/>
+    <w:unhideWhenUsed/>
+    <w:rsid w:val="00FB4E6F"/>
+    <w:rPr>
+      <w:rFonts w:ascii="Lucida Grande" w:hAnsi="Lucida Grande"/>
+      <w:sz w:val="18"/>
+      <w:szCs w:val="18"/>
+    </w:rPr>
+  </w:style>
+  <w:style w:type="character" w:customStyle="1" w:styleId="BalloonTextChar">
+    <w:name w:val="Balloon Text Char"/>
+    <w:basedOn w:val="DefaultParagraphFont"/>
+    <w:link w:val="BalloonText"/>
+    <w:uiPriority w:val="99"/>
+    <w:semiHidden/>
+    <w:rsid w:val="00FB4E6F"/>
+    <w:rPr>
+      <w:rFonts w:ascii="Lucida Grande" w:hAnsi="Lucida Grande"/>
+      <w:sz w:val="18"/>
+      <w:szCs w:val="18"/>
+    </w:rPr>
   </w:style>
 </w:styles>
 </file>

</xml_diff>